<commit_message>
trial tb_dinas download surat
</commit_message>
<xml_diff>
--- a/surat-kerja-praktek.docx
+++ b/surat-kerja-praktek.docx
@@ -892,12 +892,14 @@
         </w:rPr>
         <w:tab/>
       </w:r>
+      <w:proofErr w:type="spellStart"/>
       <w:r>
         <w:rPr>
           <w:rFonts w:ascii="Arial Narrow" w:hAnsi="Arial Narrow"/>
         </w:rPr>
         <w:t>Kepada</w:t>
       </w:r>
+      <w:proofErr w:type="spellEnd"/>
     </w:p>
     <w:p>
       <w:pPr>
@@ -964,7 +966,34 @@
           <w:rFonts w:ascii="Arial Narrow" w:hAnsi="Arial Narrow"/>
         </w:rPr>
         <w:tab/>
-        <w:t xml:space="preserve">Yth. Sdr. </w:t>
+      </w:r>
+      <w:proofErr w:type="spellStart"/>
+      <w:r>
+        <w:rPr>
+          <w:rFonts w:ascii="Arial Narrow" w:hAnsi="Arial Narrow"/>
+        </w:rPr>
+        <w:t>Yth</w:t>
+      </w:r>
+      <w:proofErr w:type="spellEnd"/>
+      <w:r>
+        <w:rPr>
+          <w:rFonts w:ascii="Arial Narrow" w:hAnsi="Arial Narrow"/>
+        </w:rPr>
+        <w:t xml:space="preserve">. </w:t>
+      </w:r>
+      <w:proofErr w:type="spellStart"/>
+      <w:r>
+        <w:rPr>
+          <w:rFonts w:ascii="Arial Narrow" w:hAnsi="Arial Narrow"/>
+        </w:rPr>
+        <w:t>Sdr</w:t>
+      </w:r>
+      <w:proofErr w:type="spellEnd"/>
+      <w:r>
+        <w:rPr>
+          <w:rFonts w:ascii="Arial Narrow" w:hAnsi="Arial Narrow"/>
+        </w:rPr>
+        <w:t xml:space="preserve">. </w:t>
       </w:r>
     </w:p>
     <w:p>
@@ -1534,14 +1563,142 @@
         </w:rPr>
         <w:t xml:space="preserve"> tentang </w:t>
       </w:r>
-      <w:r>
-        <w:rPr>
-          <w:rFonts w:ascii="Arial Narrow" w:hAnsi="Arial Narrow"/>
-          <w:sz w:val="22"/>
-          <w:szCs w:val="22"/>
-        </w:rPr>
-        <w:t>Perubahan atas Peraturaan Menteri Dalam Negeri Nomor 64 Tahun 2011 tentang Pedoman</w:t>
-      </w:r>
+      <w:proofErr w:type="spellStart"/>
+      <w:r>
+        <w:rPr>
+          <w:rFonts w:ascii="Arial Narrow" w:hAnsi="Arial Narrow"/>
+          <w:sz w:val="22"/>
+          <w:szCs w:val="22"/>
+        </w:rPr>
+        <w:t>Perubahan</w:t>
+      </w:r>
+      <w:proofErr w:type="spellEnd"/>
+      <w:r>
+        <w:rPr>
+          <w:rFonts w:ascii="Arial Narrow" w:hAnsi="Arial Narrow"/>
+          <w:sz w:val="22"/>
+          <w:szCs w:val="22"/>
+        </w:rPr>
+        <w:t xml:space="preserve"> </w:t>
+      </w:r>
+      <w:proofErr w:type="spellStart"/>
+      <w:r>
+        <w:rPr>
+          <w:rFonts w:ascii="Arial Narrow" w:hAnsi="Arial Narrow"/>
+          <w:sz w:val="22"/>
+          <w:szCs w:val="22"/>
+        </w:rPr>
+        <w:t>atas</w:t>
+      </w:r>
+      <w:proofErr w:type="spellEnd"/>
+      <w:r>
+        <w:rPr>
+          <w:rFonts w:ascii="Arial Narrow" w:hAnsi="Arial Narrow"/>
+          <w:sz w:val="22"/>
+          <w:szCs w:val="22"/>
+        </w:rPr>
+        <w:t xml:space="preserve"> </w:t>
+      </w:r>
+      <w:proofErr w:type="spellStart"/>
+      <w:r>
+        <w:rPr>
+          <w:rFonts w:ascii="Arial Narrow" w:hAnsi="Arial Narrow"/>
+          <w:sz w:val="22"/>
+          <w:szCs w:val="22"/>
+        </w:rPr>
+        <w:t>Peraturaan</w:t>
+      </w:r>
+      <w:proofErr w:type="spellEnd"/>
+      <w:r>
+        <w:rPr>
+          <w:rFonts w:ascii="Arial Narrow" w:hAnsi="Arial Narrow"/>
+          <w:sz w:val="22"/>
+          <w:szCs w:val="22"/>
+        </w:rPr>
+        <w:t xml:space="preserve"> Menteri </w:t>
+      </w:r>
+      <w:proofErr w:type="spellStart"/>
+      <w:r>
+        <w:rPr>
+          <w:rFonts w:ascii="Arial Narrow" w:hAnsi="Arial Narrow"/>
+          <w:sz w:val="22"/>
+          <w:szCs w:val="22"/>
+        </w:rPr>
+        <w:t>Dalam</w:t>
+      </w:r>
+      <w:proofErr w:type="spellEnd"/>
+      <w:r>
+        <w:rPr>
+          <w:rFonts w:ascii="Arial Narrow" w:hAnsi="Arial Narrow"/>
+          <w:sz w:val="22"/>
+          <w:szCs w:val="22"/>
+        </w:rPr>
+        <w:t xml:space="preserve"> Negeri </w:t>
+      </w:r>
+      <w:proofErr w:type="spellStart"/>
+      <w:r>
+        <w:rPr>
+          <w:rFonts w:ascii="Arial Narrow" w:hAnsi="Arial Narrow"/>
+          <w:sz w:val="22"/>
+          <w:szCs w:val="22"/>
+        </w:rPr>
+        <w:t>Nomor</w:t>
+      </w:r>
+      <w:proofErr w:type="spellEnd"/>
+      <w:r>
+        <w:rPr>
+          <w:rFonts w:ascii="Arial Narrow" w:hAnsi="Arial Narrow"/>
+          <w:sz w:val="22"/>
+          <w:szCs w:val="22"/>
+        </w:rPr>
+        <w:t xml:space="preserve"> 64 </w:t>
+      </w:r>
+      <w:proofErr w:type="spellStart"/>
+      <w:r>
+        <w:rPr>
+          <w:rFonts w:ascii="Arial Narrow" w:hAnsi="Arial Narrow"/>
+          <w:sz w:val="22"/>
+          <w:szCs w:val="22"/>
+        </w:rPr>
+        <w:t>Tahun</w:t>
+      </w:r>
+      <w:proofErr w:type="spellEnd"/>
+      <w:r>
+        <w:rPr>
+          <w:rFonts w:ascii="Arial Narrow" w:hAnsi="Arial Narrow"/>
+          <w:sz w:val="22"/>
+          <w:szCs w:val="22"/>
+        </w:rPr>
+        <w:t xml:space="preserve"> 2011 </w:t>
+      </w:r>
+      <w:proofErr w:type="spellStart"/>
+      <w:r>
+        <w:rPr>
+          <w:rFonts w:ascii="Arial Narrow" w:hAnsi="Arial Narrow"/>
+          <w:sz w:val="22"/>
+          <w:szCs w:val="22"/>
+        </w:rPr>
+        <w:t>tentang</w:t>
+      </w:r>
+      <w:proofErr w:type="spellEnd"/>
+      <w:r>
+        <w:rPr>
+          <w:rFonts w:ascii="Arial Narrow" w:hAnsi="Arial Narrow"/>
+          <w:sz w:val="22"/>
+          <w:szCs w:val="22"/>
+        </w:rPr>
+        <w:t xml:space="preserve"> </w:t>
+      </w:r>
+      <w:proofErr w:type="spellStart"/>
+      <w:r>
+        <w:rPr>
+          <w:rFonts w:ascii="Arial Narrow" w:hAnsi="Arial Narrow"/>
+          <w:sz w:val="22"/>
+          <w:szCs w:val="22"/>
+        </w:rPr>
+        <w:t>Pedoman</w:t>
+      </w:r>
+      <w:proofErr w:type="spellEnd"/>
       <w:r>
         <w:rPr>
           <w:rFonts w:ascii="Arial Narrow" w:hAnsi="Arial Narrow"/>
@@ -1640,14 +1797,34 @@
         </w:rPr>
         <w:t xml:space="preserve"> </w:t>
       </w:r>
-      <w:r>
-        <w:rPr>
-          <w:rFonts w:ascii="Arial Narrow" w:hAnsi="Arial Narrow"/>
-          <w:sz w:val="22"/>
-          <w:szCs w:val="22"/>
-        </w:rPr>
-        <w:t>Dekan universitas kadiri</w:t>
-      </w:r>
+      <w:proofErr w:type="spellStart"/>
+      <w:r>
+        <w:rPr>
+          <w:rFonts w:ascii="Arial Narrow" w:hAnsi="Arial Narrow"/>
+          <w:sz w:val="22"/>
+          <w:szCs w:val="22"/>
+        </w:rPr>
+        <w:t>Dekan</w:t>
+      </w:r>
+      <w:proofErr w:type="spellEnd"/>
+      <w:r>
+        <w:rPr>
+          <w:rFonts w:ascii="Arial Narrow" w:hAnsi="Arial Narrow"/>
+          <w:sz w:val="22"/>
+          <w:szCs w:val="22"/>
+        </w:rPr>
+        <w:t xml:space="preserve"> universitas </w:t>
+      </w:r>
+      <w:proofErr w:type="spellStart"/>
+      <w:r>
+        <w:rPr>
+          <w:rFonts w:ascii="Arial Narrow" w:hAnsi="Arial Narrow"/>
+          <w:sz w:val="22"/>
+          <w:szCs w:val="22"/>
+        </w:rPr>
+        <w:t>kadiri</w:t>
+      </w:r>
+      <w:proofErr w:type="spellEnd"/>
       <w:r>
         <w:rPr>
           <w:rFonts w:ascii="Arial Narrow" w:hAnsi="Arial Narrow"/>
@@ -1699,7 +1876,25 @@
           <w:sz w:val="22"/>
           <w:szCs w:val="22"/>
         </w:rPr>
-        <w:t>05 Juli 2022</w:t>
+        <w:t xml:space="preserve">05 </w:t>
+      </w:r>
+      <w:proofErr w:type="spellStart"/>
+      <w:r>
+        <w:rPr>
+          <w:rFonts w:ascii="Arial Narrow" w:hAnsi="Arial Narrow"/>
+          <w:sz w:val="22"/>
+          <w:szCs w:val="22"/>
+        </w:rPr>
+        <w:t>Juli</w:t>
+      </w:r>
+      <w:proofErr w:type="spellEnd"/>
+      <w:r>
+        <w:rPr>
+          <w:rFonts w:ascii="Arial Narrow" w:hAnsi="Arial Narrow"/>
+          <w:sz w:val="22"/>
+          <w:szCs w:val="22"/>
+        </w:rPr>
+        <w:t xml:space="preserve"> 2022</w:t>
       </w:r>
       <w:r>
         <w:rPr>
@@ -1804,14 +1999,52 @@
         </w:rPr>
         <w:t xml:space="preserve">Perihal </w:t>
       </w:r>
-      <w:r>
-        <w:rPr>
-          <w:rFonts w:ascii="Arial Narrow" w:hAnsi="Arial Narrow"/>
-          <w:sz w:val="22"/>
-          <w:szCs w:val="22"/>
-        </w:rPr>
-        <w:t>Permohonan ijin penelitian</w:t>
-      </w:r>
+      <w:proofErr w:type="spellStart"/>
+      <w:r>
+        <w:rPr>
+          <w:rFonts w:ascii="Arial Narrow" w:hAnsi="Arial Narrow"/>
+          <w:sz w:val="22"/>
+          <w:szCs w:val="22"/>
+        </w:rPr>
+        <w:t>Permohonan</w:t>
+      </w:r>
+      <w:proofErr w:type="spellEnd"/>
+      <w:r>
+        <w:rPr>
+          <w:rFonts w:ascii="Arial Narrow" w:hAnsi="Arial Narrow"/>
+          <w:sz w:val="22"/>
+          <w:szCs w:val="22"/>
+        </w:rPr>
+        <w:t xml:space="preserve"> </w:t>
+      </w:r>
+      <w:proofErr w:type="spellStart"/>
+      <w:r>
+        <w:rPr>
+          <w:rFonts w:ascii="Arial Narrow" w:hAnsi="Arial Narrow"/>
+          <w:sz w:val="22"/>
+          <w:szCs w:val="22"/>
+        </w:rPr>
+        <w:t>ijin</w:t>
+      </w:r>
+      <w:proofErr w:type="spellEnd"/>
+      <w:r>
+        <w:rPr>
+          <w:rFonts w:ascii="Arial Narrow" w:hAnsi="Arial Narrow"/>
+          <w:sz w:val="22"/>
+          <w:szCs w:val="22"/>
+        </w:rPr>
+        <w:t xml:space="preserve"> </w:t>
+      </w:r>
+      <w:proofErr w:type="spellStart"/>
+      <w:r>
+        <w:rPr>
+          <w:rFonts w:ascii="Arial Narrow" w:hAnsi="Arial Narrow"/>
+          <w:sz w:val="22"/>
+          <w:szCs w:val="22"/>
+        </w:rPr>
+        <w:t>penelitian</w:t>
+      </w:r>
+      <w:proofErr w:type="spellEnd"/>
     </w:p>
     <w:p>
       <w:pPr>
@@ -2293,7 +2526,7 @@
           <w:sz w:val="22"/>
           <w:szCs w:val="22"/>
         </w:rPr>
-        <w:t>Diskominfo</w:t>
+        <w:t>Diskominfo </w:t>
       </w:r>
     </w:p>
     <w:p>
@@ -2410,7 +2643,7 @@
           <w:sz w:val="22"/>
           <w:szCs w:val="22"/>
         </w:rPr>
-        <w:t>2</w:t>
+        <w:t>1</w:t>
       </w:r>
     </w:p>
     <w:p>
@@ -2909,7 +3142,25 @@
                                 <w:sz w:val="22"/>
                                 <w:szCs w:val="22"/>
                               </w:rPr>
-                              <w:t>08 Juli 2022</w:t>
+                              <w:t xml:space="preserve">08 </w:t>
+                            </w:r>
+                            <w:proofErr w:type="spellStart"/>
+                            <w:r>
+                              <w:rPr>
+                                <w:rFonts w:ascii="Arial Narrow" w:hAnsi="Arial Narrow"/>
+                                <w:sz w:val="22"/>
+                                <w:szCs w:val="22"/>
+                              </w:rPr>
+                              <w:t>Juli</w:t>
+                            </w:r>
+                            <w:proofErr w:type="spellEnd"/>
+                            <w:r>
+                              <w:rPr>
+                                <w:rFonts w:ascii="Arial Narrow" w:hAnsi="Arial Narrow"/>
+                                <w:sz w:val="22"/>
+                                <w:szCs w:val="22"/>
+                              </w:rPr>
+                              <w:t xml:space="preserve"> 2022</w:t>
                             </w:r>
                             <w:r>
                               <w:rPr>
@@ -2947,7 +3198,25 @@
                                 <w:szCs w:val="22"/>
                                 <w:lang w:val="sv-SE"/>
                               </w:rPr>
-                              <w:t xml:space="preserve">  KEPALA KANTO</w:t>
+                              <w:t xml:space="preserve">  </w:t>
+                            </w:r>
+                            <w:r>
+                              <w:rPr>
+                                <w:rFonts w:ascii="Arial Narrow" w:hAnsi="Arial Narrow"/>
+                                <w:sz w:val="22"/>
+                                <w:szCs w:val="22"/>
+                                <w:lang w:val="sv-SE"/>
+                              </w:rPr>
+                              <w:t xml:space="preserve"> </w:t>
+                            </w:r>
+                            <w:r>
+                              <w:rPr>
+                                <w:rFonts w:ascii="Arial Narrow" w:hAnsi="Arial Narrow"/>
+                                <w:sz w:val="22"/>
+                                <w:szCs w:val="22"/>
+                                <w:lang w:val="sv-SE"/>
+                              </w:rPr>
+                              <w:t>KEPALA KANTO</w:t>
                             </w:r>
                             <w:r>
                               <w:rPr>
@@ -3074,8 +3343,38 @@
                                 <w:sz w:val="22"/>
                                 <w:szCs w:val="22"/>
                               </w:rPr>
-                              <w:t>Imam Ashari, S.Sos</w:t>
+                              <w:t xml:space="preserve">Imam </w:t>
                             </w:r>
+                            <w:proofErr w:type="spellStart"/>
+                            <w:r>
+                              <w:rPr>
+                                <w:rFonts w:ascii="Arial Narrow" w:hAnsi="Arial Narrow"/>
+                                <w:sz w:val="22"/>
+                                <w:szCs w:val="22"/>
+                              </w:rPr>
+                              <w:t>Ashari</w:t>
+                            </w:r>
+                            <w:proofErr w:type="spellEnd"/>
+                            <w:r>
+                              <w:rPr>
+                                <w:rFonts w:ascii="Arial Narrow" w:hAnsi="Arial Narrow"/>
+                                <w:sz w:val="22"/>
+                                <w:szCs w:val="22"/>
+                              </w:rPr>
+                              <w:t xml:space="preserve">, </w:t>
+                            </w:r>
+                            <w:proofErr w:type="spellStart"/>
+                            <w:proofErr w:type="gramStart"/>
+                            <w:r>
+                              <w:rPr>
+                                <w:rFonts w:ascii="Arial Narrow" w:hAnsi="Arial Narrow"/>
+                                <w:sz w:val="22"/>
+                                <w:szCs w:val="22"/>
+                              </w:rPr>
+                              <w:t>S.Sos</w:t>
+                            </w:r>
+                            <w:proofErr w:type="spellEnd"/>
+                            <w:proofErr w:type="gramEnd"/>
                           </w:p>
                           <w:p>
                             <w:pPr>
@@ -3208,7 +3507,25 @@
                           <w:sz w:val="22"/>
                           <w:szCs w:val="22"/>
                         </w:rPr>
-                        <w:t>08 Juli 2022</w:t>
+                        <w:t xml:space="preserve">08 </w:t>
+                      </w:r>
+                      <w:proofErr w:type="spellStart"/>
+                      <w:r>
+                        <w:rPr>
+                          <w:rFonts w:ascii="Arial Narrow" w:hAnsi="Arial Narrow"/>
+                          <w:sz w:val="22"/>
+                          <w:szCs w:val="22"/>
+                        </w:rPr>
+                        <w:t>Juli</w:t>
+                      </w:r>
+                      <w:proofErr w:type="spellEnd"/>
+                      <w:r>
+                        <w:rPr>
+                          <w:rFonts w:ascii="Arial Narrow" w:hAnsi="Arial Narrow"/>
+                          <w:sz w:val="22"/>
+                          <w:szCs w:val="22"/>
+                        </w:rPr>
+                        <w:t xml:space="preserve"> 2022</w:t>
                       </w:r>
                       <w:r>
                         <w:rPr>
@@ -3246,7 +3563,25 @@
                           <w:szCs w:val="22"/>
                           <w:lang w:val="sv-SE"/>
                         </w:rPr>
-                        <w:t xml:space="preserve">  KEPALA KANTO</w:t>
+                        <w:t xml:space="preserve">  </w:t>
+                      </w:r>
+                      <w:r>
+                        <w:rPr>
+                          <w:rFonts w:ascii="Arial Narrow" w:hAnsi="Arial Narrow"/>
+                          <w:sz w:val="22"/>
+                          <w:szCs w:val="22"/>
+                          <w:lang w:val="sv-SE"/>
+                        </w:rPr>
+                        <w:t xml:space="preserve"> </w:t>
+                      </w:r>
+                      <w:r>
+                        <w:rPr>
+                          <w:rFonts w:ascii="Arial Narrow" w:hAnsi="Arial Narrow"/>
+                          <w:sz w:val="22"/>
+                          <w:szCs w:val="22"/>
+                          <w:lang w:val="sv-SE"/>
+                        </w:rPr>
+                        <w:t>KEPALA KANTO</w:t>
                       </w:r>
                       <w:r>
                         <w:rPr>
@@ -3373,8 +3708,38 @@
                           <w:sz w:val="22"/>
                           <w:szCs w:val="22"/>
                         </w:rPr>
-                        <w:t>Imam Ashari, S.Sos</w:t>
+                        <w:t xml:space="preserve">Imam </w:t>
                       </w:r>
+                      <w:proofErr w:type="spellStart"/>
+                      <w:r>
+                        <w:rPr>
+                          <w:rFonts w:ascii="Arial Narrow" w:hAnsi="Arial Narrow"/>
+                          <w:sz w:val="22"/>
+                          <w:szCs w:val="22"/>
+                        </w:rPr>
+                        <w:t>Ashari</w:t>
+                      </w:r>
+                      <w:proofErr w:type="spellEnd"/>
+                      <w:r>
+                        <w:rPr>
+                          <w:rFonts w:ascii="Arial Narrow" w:hAnsi="Arial Narrow"/>
+                          <w:sz w:val="22"/>
+                          <w:szCs w:val="22"/>
+                        </w:rPr>
+                        <w:t xml:space="preserve">, </w:t>
+                      </w:r>
+                      <w:proofErr w:type="spellStart"/>
+                      <w:proofErr w:type="gramStart"/>
+                      <w:r>
+                        <w:rPr>
+                          <w:rFonts w:ascii="Arial Narrow" w:hAnsi="Arial Narrow"/>
+                          <w:sz w:val="22"/>
+                          <w:szCs w:val="22"/>
+                        </w:rPr>
+                        <w:t>S.Sos</w:t>
+                      </w:r>
+                      <w:proofErr w:type="spellEnd"/>
+                      <w:proofErr w:type="gramEnd"/>
                     </w:p>
                     <w:p>
                       <w:pPr>
@@ -3497,24 +3862,118 @@
         <w:ind w:right="4535"/>
         <w:rPr>
           <w:rFonts w:ascii="Arial Narrow" w:hAnsi="Arial Narrow"/>
-          <w:lang w:val="sv-SE"/>
-        </w:rPr>
-      </w:pPr>
-      <w:r>
-        <w:rPr>
-          <w:rFonts w:ascii="Arial Narrow" w:hAnsi="Arial Narrow"/>
           <w:u w:val="single"/>
           <w:lang w:val="sv-SE"/>
         </w:rPr>
-        <w:t>Tembusan disampaikan Kepada Yth</w:t>
-      </w:r>
-      <w:r>
-        <w:rPr>
-          <w:rFonts w:ascii="Arial Narrow" w:hAnsi="Arial Narrow"/>
-          <w:lang w:val="sv-SE"/>
-        </w:rPr>
-        <w:t xml:space="preserve"> :</w:t>
-      </w:r>
+      </w:pPr>
+      <w:r>
+        <w:rPr>
+          <w:rFonts w:ascii="Arial Narrow" w:hAnsi="Arial Narrow"/>
+          <w:u w:val="single"/>
+          <w:lang w:val="sv-SE"/>
+        </w:rPr>
+        <w:t>Disampaikan Kepada :</w:t>
+      </w:r>
+    </w:p>
+    <w:p>
+      <w:pPr>
+        <w:pStyle w:val="ListParagraph"/>
+        <w:numPr>
+          <w:ilvl w:val="0"/>
+          <w:numId w:val="14"/>
+        </w:numPr>
+        <w:tabs>
+          <w:tab w:val="left" w:pos="3300"/>
+        </w:tabs>
+        <w:ind w:left="426" w:right="4535"/>
+        <w:rPr>
+          <w:rFonts w:ascii="Arial Narrow" w:hAnsi="Arial Narrow"/>
+          <w:sz w:val="22"/>
+          <w:szCs w:val="22"/>
+          <w:u w:val="single"/>
+          <w:lang w:val="sv-SE"/>
+        </w:rPr>
+      </w:pPr>
+      <w:r>
+        <w:rPr>
+          <w:rFonts w:ascii="Arial Narrow" w:hAnsi="Arial Narrow"/>
+          <w:sz w:val="22"/>
+          <w:szCs w:val="22"/>
+          <w:u w:val="single"/>
+          <w:lang w:val="sv-SE"/>
+        </w:rPr>
+        <w:t>
+                                        Pilihan Dinas
+                                                                                Sekretariat Daerah;
+                                                                                Sekretariat Dewan Perwakilan Rakyat Daerah;
+                                                                                Inspektorat Daerah;
+                                                                                Dinas Pendidikan;
+                                                                                Dinas Kependudukan dan Pencatatan Sipil;
+                                                                                Dinas Pariwisata, Kepemudaan, Olah Raga dan Kebudayaan;
+                                                                                Dinas Kesehatan;
+                                                                                Dinas Sosial, Pemberdayaan Perempuan dan Perlindungan Anak;
+                                                                                Dinas Pengendalian Penduduk dan Keluarga Berencana;
+                                                                                Dinas Pemberdayaan Masyarakat dan Desa;
+                                                                                Dinas Penanaman Modal dan Pelayanan Terpadu Satu Pintu;
+                                                                                Dinas Perindustrian dan Perdagangan;
+                                                                                Dinas Tenaga Kerja;
+                                                                                Dinas Komunikasi dan Informatika;
+                                                                                Dinas Pekerjaan Umum dan Penataan Ruang;
+                                                                                Dinas Perhubungan;
+                                                                                Dinas Perumahan Rakyat, Kawasan Permukiman dan Pertanahan;
+                                                                                Dinas Lingkungan Hidup;
+                                                                                Dinas Pertanian;
+                                                                                Dinas Ketahanan Pangan dan Perikanan;
+                                                                                Dinas Kearsipan dan Perpustakaan;
+                                                                                Satuan Polisi Pamong Praja;
+                                                                                Badan Perencanaan Pembangunan Daerah;
+                                                                                Badan Pengelola Keuangan dan Aset Daerah;
+                                                                                Badan Pendapatan Daerah;
+                                                                                Badan Kepegawaian Daerah;
+                                                                                Badan Penanggulangan Bencana Daerah;
+                                                                                Kantor Kesatuan Bangsa, Politik dan Perlindungan Masyarakat Daerah;
+                                                                                RSUD Nganjuk;
+                                                                                RSUD Kertosono;
+                                                                                Kecamatan Nganjuk;
+                                                                                Kecamatan Bagor;
+                                                                                Kecamatan Rejoso;
+                                                                                Kecamatan Sukomoro;
+                                                                                Kecamatan Pace;
+                                                                                Kecamatan Tanjunganom;
+                                                                                Kecamatan Kertosono;
+                                                                                Kecamatan Prambon;
+                                                                                Kecamatan Berbek;
+                                                                                Kecamatan Loceret;
+                                                                                Kecamatan Ngronggot;
+                                                                                Kecamatan Lengkong;
+                                                                                Kecamatan Patianrowo;
+                                                                                Kecamatan Gondang;
+                                                                                Kecamatan Baron;
+                                                                                Kecamatan Wilangan;
+                                                                                Kecamatan Ngluyu;
+                                                                                Kecamatan Ngetos;
+                                                                                Kecamatan Sawahan;
+                                                                                Kecamatan Jatikalen;
+                                                                                Dinas Koperasi dan Usaha Mikro;
+                                                                                Dinas Pemadam Kebakaran;
+                                                                            </w:t>
+      </w:r>
+    </w:p>
+    <w:p>
+      <w:pPr>
+        <w:pStyle w:val="ListParagraph"/>
+        <w:tabs>
+          <w:tab w:val="left" w:pos="3300"/>
+        </w:tabs>
+        <w:ind w:left="426" w:right="4535"/>
+        <w:rPr>
+          <w:rFonts w:ascii="Arial Narrow" w:hAnsi="Arial Narrow"/>
+          <w:sz w:val="22"/>
+          <w:szCs w:val="22"/>
+          <w:u w:val="single"/>
+          <w:lang w:val="sv-SE"/>
+        </w:rPr>
+      </w:pPr>
     </w:p>
     <w:p>
       <w:pPr>
@@ -3524,6 +3983,33 @@
         <w:ind w:right="4535"/>
         <w:rPr>
           <w:rFonts w:ascii="Arial Narrow" w:hAnsi="Arial Narrow"/>
+          <w:lang w:val="sv-SE"/>
+        </w:rPr>
+      </w:pPr>
+      <w:r>
+        <w:rPr>
+          <w:rFonts w:ascii="Arial Narrow" w:hAnsi="Arial Narrow"/>
+          <w:u w:val="single"/>
+          <w:lang w:val="sv-SE"/>
+        </w:rPr>
+        <w:t>Tembusan disampaikan Kepada Yth</w:t>
+      </w:r>
+      <w:r>
+        <w:rPr>
+          <w:rFonts w:ascii="Arial Narrow" w:hAnsi="Arial Narrow"/>
+          <w:lang w:val="sv-SE"/>
+        </w:rPr>
+        <w:t xml:space="preserve"> :</w:t>
+      </w:r>
+    </w:p>
+    <w:p>
+      <w:pPr>
+        <w:tabs>
+          <w:tab w:val="left" w:pos="3300"/>
+        </w:tabs>
+        <w:ind w:right="4535"/>
+        <w:rPr>
+          <w:rFonts w:ascii="Arial Narrow" w:hAnsi="Arial Narrow"/>
           <w:sz w:val="22"/>
           <w:szCs w:val="22"/>
           <w:u w:val="single"/>
@@ -3621,7 +4107,61 @@
           <w:sz w:val="22"/>
           <w:szCs w:val="22"/>
         </w:rPr>
-        <w:t/>
+        <w:t>
+                            Pilihan Dinas
+                                                        Sekretariat Daerah;
+                                                        Sekretariat Dewan Perwakilan Rakyat Daerah;
+                                                        Inspektorat Daerah;
+                                                        Dinas Pendidikan;
+                                                        Dinas Kependudukan dan Pencatatan Sipil;
+                                                        Dinas Pariwisata, Kepemudaan, Olah Raga dan Kebudayaan;
+                                                        Dinas Kesehatan;
+                                                        Dinas Sosial, Pemberdayaan Perempuan dan Perlindungan Anak;
+                                                        Dinas Pengendalian Penduduk dan Keluarga Berencana;
+                                                        Dinas Pemberdayaan Masyarakat dan Desa;
+                                                        Dinas Penanaman Modal dan Pelayanan Terpadu Satu Pintu;
+                                                        Dinas Perindustrian dan Perdagangan;
+                                                        Dinas Tenaga Kerja;
+                                                        Dinas Komunikasi dan Informatika;
+                                                        Dinas Pekerjaan Umum dan Penataan Ruang;
+                                                        Dinas Perhubungan;
+                                                        Dinas Perumahan Rakyat, Kawasan Permukiman dan Pertanahan;
+                                                        Dinas Lingkungan Hidup;
+                                                        Dinas Pertanian;
+                                                        Dinas Ketahanan Pangan dan Perikanan;
+                                                        Dinas Kearsipan dan Perpustakaan;
+                                                        Satuan Polisi Pamong Praja;
+                                                        Badan Perencanaan Pembangunan Daerah;
+                                                        Badan Pengelola Keuangan dan Aset Daerah;
+                                                        Badan Pendapatan Daerah;
+                                                        Badan Kepegawaian Daerah;
+                                                        Badan Penanggulangan Bencana Daerah;
+                                                        Kantor Kesatuan Bangsa, Politik dan Perlindungan Masyarakat Daerah;
+                                                        RSUD Nganjuk;
+                                                        RSUD Kertosono;
+                                                        Kecamatan Nganjuk;
+                                                        Kecamatan Bagor;
+                                                        Kecamatan Rejoso;
+                                                        Kecamatan Sukomoro;
+                                                        Kecamatan Pace;
+                                                        Kecamatan Tanjunganom;
+                                                        Kecamatan Kertosono;
+                                                        Kecamatan Prambon;
+                                                        Kecamatan Berbek;
+                                                        Kecamatan Loceret;
+                                                        Kecamatan Ngronggot;
+                                                        Kecamatan Lengkong;
+                                                        Kecamatan Patianrowo;
+                                                        Kecamatan Gondang;
+                                                        Kecamatan Baron;
+                                                        Kecamatan Wilangan;
+                                                        Kecamatan Ngluyu;
+                                                        Kecamatan Ngetos;
+                                                        Kecamatan Sawahan;
+                                                        Kecamatan Jatikalen;
+                                                        Dinas Koperasi dan Usaha Mikro;
+                                                        Dinas Pemadam Kebakaran;
+                                                    </w:t>
       </w:r>
     </w:p>
     <w:p>
@@ -3638,7 +4178,61 @@
           <w:sz w:val="22"/>
           <w:szCs w:val="22"/>
         </w:rPr>
-        <w:t>4. ${}</w:t>
+        <w:t>4. 
+                            Pilihan Dinas
+                                                        Sekretariat Daerah;
+                                                        Sekretariat Dewan Perwakilan Rakyat Daerah;
+                                                        Inspektorat Daerah;
+                                                        Dinas Pendidikan;
+                                                        Dinas Kependudukan dan Pencatatan Sipil;
+                                                        Dinas Pariwisata, Kepemudaan, Olah Raga dan Kebudayaan;
+                                                        Dinas Kesehatan;
+                                                        Dinas Sosial, Pemberdayaan Perempuan dan Perlindungan Anak;
+                                                        Dinas Pengendalian Penduduk dan Keluarga Berencana;
+                                                        Dinas Pemberdayaan Masyarakat dan Desa;
+                                                        Dinas Penanaman Modal dan Pelayanan Terpadu Satu Pintu;
+                                                        Dinas Perindustrian dan Perdagangan;
+                                                        Dinas Tenaga Kerja;
+                                                        Dinas Komunikasi dan Informatika;
+                                                        Dinas Pekerjaan Umum dan Penataan Ruang;
+                                                        Dinas Perhubungan;
+                                                        Dinas Perumahan Rakyat, Kawasan Permukiman dan Pertanahan;
+                                                        Dinas Lingkungan Hidup;
+                                                        Dinas Pertanian;
+                                                        Dinas Ketahanan Pangan dan Perikanan;
+                                                        Dinas Kearsipan dan Perpustakaan;
+                                                        Satuan Polisi Pamong Praja;
+                                                        Badan Perencanaan Pembangunan Daerah;
+                                                        Badan Pengelola Keuangan dan Aset Daerah;
+                                                        Badan Pendapatan Daerah;
+                                                        Badan Kepegawaian Daerah;
+                                                        Badan Penanggulangan Bencana Daerah;
+                                                        Kantor Kesatuan Bangsa, Politik dan Perlindungan Masyarakat Daerah;
+                                                        RSUD Nganjuk;
+                                                        RSUD Kertosono;
+                                                        Kecamatan Nganjuk;
+                                                        Kecamatan Bagor;
+                                                        Kecamatan Rejoso;
+                                                        Kecamatan Sukomoro;
+                                                        Kecamatan Pace;
+                                                        Kecamatan Tanjunganom;
+                                                        Kecamatan Kertosono;
+                                                        Kecamatan Prambon;
+                                                        Kecamatan Berbek;
+                                                        Kecamatan Loceret;
+                                                        Kecamatan Ngronggot;
+                                                        Kecamatan Lengkong;
+                                                        Kecamatan Patianrowo;
+                                                        Kecamatan Gondang;
+                                                        Kecamatan Baron;
+                                                        Kecamatan Wilangan;
+                                                        Kecamatan Ngluyu;
+                                                        Kecamatan Ngetos;
+                                                        Kecamatan Sawahan;
+                                                        Kecamatan Jatikalen;
+                                                        Dinas Koperasi dan Usaha Mikro;
+                                                        Dinas Pemadam Kebakaran;
+                                                    </w:t>
       </w:r>
     </w:p>
     <w:p>
@@ -3655,7 +4249,16 @@
           <w:sz w:val="22"/>
           <w:szCs w:val="22"/>
         </w:rPr>
-        <w:t>5. ${}</w:t>
+        <w:t xml:space="preserve">5. </w:t>
+      </w:r>
+      <w:proofErr w:type="gramStart"/>
+      <w:r>
+        <w:rPr>
+          <w:rFonts w:ascii="Arial Narrow" w:hAnsi="Arial Narrow"/>
+          <w:sz w:val="22"/>
+          <w:szCs w:val="22"/>
+        </w:rPr>
+        <w:t>${ id_dinas4}</w:t>
       </w:r>
     </w:p>
     <w:p>
@@ -3672,17 +4275,17 @@
           <w:sz w:val="22"/>
           <w:szCs w:val="22"/>
         </w:rPr>
-        <w:t>6. ${}</w:t>
-      </w:r>
-    </w:p>
-    <w:p>
-      <w:pPr>
-        <w:rPr>
-          <w:rFonts w:ascii="Arial Narrow" w:hAnsi="Arial Narrow"/>
-          <w:sz w:val="22"/>
-          <w:szCs w:val="22"/>
-        </w:rPr>
-      </w:pPr>
+        <w:t xml:space="preserve">6. </w:t>
+      </w:r>
+      <w:proofErr w:type="gramStart"/>
+      <w:r>
+        <w:rPr>
+          <w:rFonts w:ascii="Arial Narrow" w:hAnsi="Arial Narrow"/>
+          <w:sz w:val="22"/>
+          <w:szCs w:val="22"/>
+        </w:rPr>
+        <w:t>${ id_dinas5}</w:t>
+      </w:r>
     </w:p>
     <w:p>
       <w:pPr>
@@ -3702,13 +4305,13 @@
         <mc:AlternateContent>
           <mc:Choice Requires="wps">
             <w:drawing>
-              <wp:anchor distT="0" distB="0" distL="114300" distR="114300" simplePos="0" relativeHeight="251678720" behindDoc="0" locked="0" layoutInCell="1" allowOverlap="1" wp14:anchorId="6AE269CA" wp14:editId="6E49B73D">
+              <wp:anchor distT="0" distB="0" distL="114300" distR="114300" simplePos="0" relativeHeight="251678720" behindDoc="0" locked="0" layoutInCell="1" allowOverlap="1" wp14:anchorId="6AE269CA" wp14:editId="37ED472E">
                 <wp:simplePos x="0" y="0"/>
                 <wp:positionH relativeFrom="column">
-                  <wp:posOffset>4131325</wp:posOffset>
+                  <wp:posOffset>4112260</wp:posOffset>
                 </wp:positionH>
                 <wp:positionV relativeFrom="paragraph">
-                  <wp:posOffset>158987</wp:posOffset>
+                  <wp:posOffset>15875</wp:posOffset>
                 </wp:positionV>
                 <wp:extent cx="1542362" cy="0"/>
                 <wp:effectExtent l="0" t="0" r="20320" b="19050"/>
@@ -3757,22 +4360,13 @@
           </mc:Choice>
           <mc:Fallback>
             <w:pict>
-              <v:line w14:anchorId="5D500B0A" id="Straight Connector 7" o:spid="_x0000_s1026" style="position:absolute;flip:y;z-index:251678720;visibility:visible;mso-wrap-style:square;mso-width-percent:0;mso-height-percent:0;mso-wrap-distance-left:9pt;mso-wrap-distance-top:0;mso-wrap-distance-right:9pt;mso-wrap-distance-bottom:0;mso-position-horizontal:absolute;mso-position-horizontal-relative:text;mso-position-vertical:absolute;mso-position-vertical-relative:text;mso-width-percent:0;mso-height-percent:0;mso-width-relative:margin;mso-height-relative:margin" from="325.3pt,12.5pt" to="446.75pt,12.5pt" o:gfxdata="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" strokecolor="black [3200]" strokeweight=".5pt">
+              <v:line w14:anchorId="065A66A5" id="Straight Connector 7" o:spid="_x0000_s1026" style="position:absolute;flip:y;z-index:251678720;visibility:visible;mso-wrap-style:square;mso-width-percent:0;mso-height-percent:0;mso-wrap-distance-left:9pt;mso-wrap-distance-top:0;mso-wrap-distance-right:9pt;mso-wrap-distance-bottom:0;mso-position-horizontal:absolute;mso-position-horizontal-relative:text;mso-position-vertical:absolute;mso-position-vertical-relative:text;mso-width-percent:0;mso-height-percent:0;mso-width-relative:margin;mso-height-relative:margin" from="323.8pt,1.25pt" to="445.25pt,1.25pt" o:gfxdata="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" strokecolor="black [3200]" strokeweight=".5pt">
                 <v:stroke joinstyle="miter"/>
               </v:line>
             </w:pict>
           </mc:Fallback>
         </mc:AlternateContent>
       </w:r>
-    </w:p>
-    <w:p>
-      <w:pPr>
-        <w:rPr>
-          <w:rFonts w:ascii="Arial Narrow" w:hAnsi="Arial Narrow"/>
-          <w:sz w:val="22"/>
-          <w:szCs w:val="22"/>
-        </w:rPr>
-      </w:pPr>
     </w:p>
     <w:p>
       <w:pPr>
@@ -3895,51 +4489,6 @@
       <w:pPr>
         <w:tabs>
           <w:tab w:val="num" w:pos="2062"/>
-          <w:tab w:val="left" w:pos="3375"/>
-        </w:tabs>
-        <w:ind w:left="284" w:right="4535" w:hanging="284"/>
-        <w:rPr>
-          <w:rFonts w:ascii="Arial Narrow" w:hAnsi="Arial Narrow"/>
-          <w:sz w:val="22"/>
-          <w:szCs w:val="22"/>
-          <w:lang w:val="id-ID"/>
-        </w:rPr>
-      </w:pPr>
-    </w:p>
-    <w:p>
-      <w:pPr>
-        <w:tabs>
-          <w:tab w:val="num" w:pos="2062"/>
-          <w:tab w:val="left" w:pos="3375"/>
-        </w:tabs>
-        <w:ind w:left="284" w:right="4535" w:hanging="284"/>
-        <w:rPr>
-          <w:rFonts w:ascii="Arial Narrow" w:hAnsi="Arial Narrow"/>
-          <w:sz w:val="22"/>
-          <w:szCs w:val="22"/>
-          <w:lang w:val="id-ID"/>
-        </w:rPr>
-      </w:pPr>
-    </w:p>
-    <w:p>
-      <w:pPr>
-        <w:tabs>
-          <w:tab w:val="num" w:pos="2062"/>
-          <w:tab w:val="left" w:pos="3375"/>
-        </w:tabs>
-        <w:ind w:left="284" w:right="4535" w:hanging="284"/>
-        <w:rPr>
-          <w:rFonts w:ascii="Arial Narrow" w:hAnsi="Arial Narrow"/>
-          <w:sz w:val="22"/>
-          <w:szCs w:val="22"/>
-          <w:lang w:val="id-ID"/>
-        </w:rPr>
-      </w:pPr>
-    </w:p>
-    <w:p>
-      <w:pPr>
-        <w:tabs>
-          <w:tab w:val="num" w:pos="2062"/>
         </w:tabs>
         <w:ind w:right="4535"/>
         <w:rPr>
@@ -4001,6 +4550,95 @@
 <file path=word/numbering.xml><?xml version="1.0" encoding="utf-8"?>
 <w:numbering xmlns:wpc="http://schemas.microsoft.com/office/word/2010/wordprocessingCanvas" xmlns:cx="http://schemas.microsoft.com/office/drawing/2014/chartex" xmlns:cx1="http://schemas.microsoft.com/office/drawing/2015/9/8/chartex" xmlns:cx2="http://schemas.microsoft.com/office/drawing/2015/10/21/chartex" xmlns:cx3="http://schemas.microsoft.com/office/drawing/2016/5/9/chartex" xmlns:cx4="http://schemas.microsoft.com/office/drawing/2016/5/10/chartex" xmlns:cx5="http://schemas.microsoft.com/office/drawing/2016/5/11/chartex" xmlns:cx6="http://schemas.microsoft.com/office/drawing/2016/5/12/chartex" xmlns:cx7="http://schemas.microsoft.com/office/drawing/2016/5/13/chartex" xmlns:cx8="http://schemas.microsoft.com/office/drawing/2016/5/14/chartex" xmlns:mc="http://schemas.openxmlformats.org/markup-compatibility/2006" xmlns:aink="http://schemas.microsoft.com/office/drawing/2016/ink" xmlns:am3d="http://schemas.microsoft.com/office/drawing/2017/model3d" xmlns:o="urn:schemas-microsoft-com:office:office" xmlns:oel="http://schemas.microsoft.com/office/2019/extlst" xmlns:r="http://schemas.openxmlformats.org/officeDocument/2006/relationships" xmlns:m="http://schemas.openxmlformats.org/officeDocument/2006/math" xmlns:v="urn:schemas-microsoft-com:vml" xmlns:wp14="http://schemas.microsoft.com/office/word/2010/wordprocessingDrawing" xmlns:wp="http://schemas.openxmlformats.org/drawingml/2006/wordprocessingDrawing" xmlns:w10="urn:schemas-microsoft-com:office:word" xmlns:w="http://schemas.openxmlformats.org/wordprocessingml/2006/main" xmlns:w14="http://schemas.microsoft.com/office/word/2010/wordml" xmlns:w15="http://schemas.microsoft.com/office/word/2012/wordml" xmlns:w16cex="http://schemas.microsoft.com/office/word/2018/wordml/cex" xmlns:w16cid="http://schemas.microsoft.com/office/word/2016/wordml/cid" xmlns:w16="http://schemas.microsoft.com/office/word/2018/wordml" xmlns:w16sdtdh="http://schemas.microsoft.com/office/word/2020/wordml/sdtdatahash" xmlns:w16se="http://schemas.microsoft.com/office/word/2015/wordml/symex" xmlns:wpg="http://schemas.microsoft.com/office/word/2010/wordprocessingGroup" xmlns:wpi="http://schemas.microsoft.com/office/word/2010/wordprocessingInk" xmlns:wne="http://schemas.microsoft.com/office/word/2006/wordml" xmlns:wps="http://schemas.microsoft.com/office/word/2010/wordprocessingShape" mc:Ignorable="w14 w15 w16se w16cid w16 w16cex w16sdtdh wp14">
   <w:abstractNum w:abstractNumId="0" w15:restartNumberingAfterBreak="0">
+    <w:nsid w:val="0A9706DF"/>
+    <w:multiLevelType w:val="hybridMultilevel"/>
+    <w:tmpl w:val="98D6B840"/>
+    <w:lvl w:ilvl="0" w:tplc="D1E61F28">
+      <w:start w:val="1"/>
+      <w:numFmt w:val="decimal"/>
+      <w:lvlText w:val="%1."/>
+      <w:lvlJc w:val="left"/>
+      <w:pPr>
+        <w:ind w:left="720" w:hanging="360"/>
+      </w:pPr>
+      <w:rPr>
+        <w:rFonts w:hint="default"/>
+      </w:rPr>
+    </w:lvl>
+    <w:lvl w:ilvl="1" w:tplc="38090019" w:tentative="1">
+      <w:start w:val="1"/>
+      <w:numFmt w:val="lowerLetter"/>
+      <w:lvlText w:val="%2."/>
+      <w:lvlJc w:val="left"/>
+      <w:pPr>
+        <w:ind w:left="1440" w:hanging="360"/>
+      </w:pPr>
+    </w:lvl>
+    <w:lvl w:ilvl="2" w:tplc="3809001B" w:tentative="1">
+      <w:start w:val="1"/>
+      <w:numFmt w:val="lowerRoman"/>
+      <w:lvlText w:val="%3."/>
+      <w:lvlJc w:val="right"/>
+      <w:pPr>
+        <w:ind w:left="2160" w:hanging="180"/>
+      </w:pPr>
+    </w:lvl>
+    <w:lvl w:ilvl="3" w:tplc="3809000F" w:tentative="1">
+      <w:start w:val="1"/>
+      <w:numFmt w:val="decimal"/>
+      <w:lvlText w:val="%4."/>
+      <w:lvlJc w:val="left"/>
+      <w:pPr>
+        <w:ind w:left="2880" w:hanging="360"/>
+      </w:pPr>
+    </w:lvl>
+    <w:lvl w:ilvl="4" w:tplc="38090019" w:tentative="1">
+      <w:start w:val="1"/>
+      <w:numFmt w:val="lowerLetter"/>
+      <w:lvlText w:val="%5."/>
+      <w:lvlJc w:val="left"/>
+      <w:pPr>
+        <w:ind w:left="3600" w:hanging="360"/>
+      </w:pPr>
+    </w:lvl>
+    <w:lvl w:ilvl="5" w:tplc="3809001B" w:tentative="1">
+      <w:start w:val="1"/>
+      <w:numFmt w:val="lowerRoman"/>
+      <w:lvlText w:val="%6."/>
+      <w:lvlJc w:val="right"/>
+      <w:pPr>
+        <w:ind w:left="4320" w:hanging="180"/>
+      </w:pPr>
+    </w:lvl>
+    <w:lvl w:ilvl="6" w:tplc="3809000F" w:tentative="1">
+      <w:start w:val="1"/>
+      <w:numFmt w:val="decimal"/>
+      <w:lvlText w:val="%7."/>
+      <w:lvlJc w:val="left"/>
+      <w:pPr>
+        <w:ind w:left="5040" w:hanging="360"/>
+      </w:pPr>
+    </w:lvl>
+    <w:lvl w:ilvl="7" w:tplc="38090019" w:tentative="1">
+      <w:start w:val="1"/>
+      <w:numFmt w:val="lowerLetter"/>
+      <w:lvlText w:val="%8."/>
+      <w:lvlJc w:val="left"/>
+      <w:pPr>
+        <w:ind w:left="5760" w:hanging="360"/>
+      </w:pPr>
+    </w:lvl>
+    <w:lvl w:ilvl="8" w:tplc="3809001B" w:tentative="1">
+      <w:start w:val="1"/>
+      <w:numFmt w:val="lowerRoman"/>
+      <w:lvlText w:val="%9."/>
+      <w:lvlJc w:val="right"/>
+      <w:pPr>
+        <w:ind w:left="6480" w:hanging="180"/>
+      </w:pPr>
+    </w:lvl>
+  </w:abstractNum>
+  <w:abstractNum w:abstractNumId="1" w15:restartNumberingAfterBreak="0">
     <w:nsid w:val="12BD0BCF"/>
     <w:multiLevelType w:val="hybridMultilevel"/>
     <w:tmpl w:val="9DFC59EA"/>
@@ -4089,7 +4727,96 @@
       </w:pPr>
     </w:lvl>
   </w:abstractNum>
-  <w:abstractNum w:abstractNumId="1" w15:restartNumberingAfterBreak="0">
+  <w:abstractNum w:abstractNumId="2" w15:restartNumberingAfterBreak="0">
+    <w:nsid w:val="22F009DC"/>
+    <w:multiLevelType w:val="hybridMultilevel"/>
+    <w:tmpl w:val="2598BCEA"/>
+    <w:lvl w:ilvl="0" w:tplc="31340990">
+      <w:start w:val="1"/>
+      <w:numFmt w:val="decimal"/>
+      <w:lvlText w:val="%1."/>
+      <w:lvlJc w:val="left"/>
+      <w:pPr>
+        <w:ind w:left="720" w:hanging="360"/>
+      </w:pPr>
+      <w:rPr>
+        <w:rFonts w:hint="default"/>
+      </w:rPr>
+    </w:lvl>
+    <w:lvl w:ilvl="1" w:tplc="38090019" w:tentative="1">
+      <w:start w:val="1"/>
+      <w:numFmt w:val="lowerLetter"/>
+      <w:lvlText w:val="%2."/>
+      <w:lvlJc w:val="left"/>
+      <w:pPr>
+        <w:ind w:left="1440" w:hanging="360"/>
+      </w:pPr>
+    </w:lvl>
+    <w:lvl w:ilvl="2" w:tplc="3809001B" w:tentative="1">
+      <w:start w:val="1"/>
+      <w:numFmt w:val="lowerRoman"/>
+      <w:lvlText w:val="%3."/>
+      <w:lvlJc w:val="right"/>
+      <w:pPr>
+        <w:ind w:left="2160" w:hanging="180"/>
+      </w:pPr>
+    </w:lvl>
+    <w:lvl w:ilvl="3" w:tplc="3809000F" w:tentative="1">
+      <w:start w:val="1"/>
+      <w:numFmt w:val="decimal"/>
+      <w:lvlText w:val="%4."/>
+      <w:lvlJc w:val="left"/>
+      <w:pPr>
+        <w:ind w:left="2880" w:hanging="360"/>
+      </w:pPr>
+    </w:lvl>
+    <w:lvl w:ilvl="4" w:tplc="38090019" w:tentative="1">
+      <w:start w:val="1"/>
+      <w:numFmt w:val="lowerLetter"/>
+      <w:lvlText w:val="%5."/>
+      <w:lvlJc w:val="left"/>
+      <w:pPr>
+        <w:ind w:left="3600" w:hanging="360"/>
+      </w:pPr>
+    </w:lvl>
+    <w:lvl w:ilvl="5" w:tplc="3809001B" w:tentative="1">
+      <w:start w:val="1"/>
+      <w:numFmt w:val="lowerRoman"/>
+      <w:lvlText w:val="%6."/>
+      <w:lvlJc w:val="right"/>
+      <w:pPr>
+        <w:ind w:left="4320" w:hanging="180"/>
+      </w:pPr>
+    </w:lvl>
+    <w:lvl w:ilvl="6" w:tplc="3809000F" w:tentative="1">
+      <w:start w:val="1"/>
+      <w:numFmt w:val="decimal"/>
+      <w:lvlText w:val="%7."/>
+      <w:lvlJc w:val="left"/>
+      <w:pPr>
+        <w:ind w:left="5040" w:hanging="360"/>
+      </w:pPr>
+    </w:lvl>
+    <w:lvl w:ilvl="7" w:tplc="38090019" w:tentative="1">
+      <w:start w:val="1"/>
+      <w:numFmt w:val="lowerLetter"/>
+      <w:lvlText w:val="%8."/>
+      <w:lvlJc w:val="left"/>
+      <w:pPr>
+        <w:ind w:left="5760" w:hanging="360"/>
+      </w:pPr>
+    </w:lvl>
+    <w:lvl w:ilvl="8" w:tplc="3809001B" w:tentative="1">
+      <w:start w:val="1"/>
+      <w:numFmt w:val="lowerRoman"/>
+      <w:lvlText w:val="%9."/>
+      <w:lvlJc w:val="right"/>
+      <w:pPr>
+        <w:ind w:left="6480" w:hanging="180"/>
+      </w:pPr>
+    </w:lvl>
+  </w:abstractNum>
+  <w:abstractNum w:abstractNumId="3" w15:restartNumberingAfterBreak="0">
     <w:nsid w:val="23D013F2"/>
     <w:multiLevelType w:val="hybridMultilevel"/>
     <w:tmpl w:val="244A9F62"/>
@@ -4178,7 +4905,96 @@
       </w:pPr>
     </w:lvl>
   </w:abstractNum>
-  <w:abstractNum w:abstractNumId="2" w15:restartNumberingAfterBreak="0">
+  <w:abstractNum w:abstractNumId="4" w15:restartNumberingAfterBreak="0">
+    <w:nsid w:val="342C3E44"/>
+    <w:multiLevelType w:val="hybridMultilevel"/>
+    <w:tmpl w:val="026EA388"/>
+    <w:lvl w:ilvl="0" w:tplc="F72ACCD0">
+      <w:start w:val="1"/>
+      <w:numFmt w:val="decimal"/>
+      <w:lvlText w:val="%1."/>
+      <w:lvlJc w:val="left"/>
+      <w:pPr>
+        <w:ind w:left="720" w:hanging="360"/>
+      </w:pPr>
+      <w:rPr>
+        <w:rFonts w:hint="default"/>
+      </w:rPr>
+    </w:lvl>
+    <w:lvl w:ilvl="1" w:tplc="38090019" w:tentative="1">
+      <w:start w:val="1"/>
+      <w:numFmt w:val="lowerLetter"/>
+      <w:lvlText w:val="%2."/>
+      <w:lvlJc w:val="left"/>
+      <w:pPr>
+        <w:ind w:left="1440" w:hanging="360"/>
+      </w:pPr>
+    </w:lvl>
+    <w:lvl w:ilvl="2" w:tplc="3809001B" w:tentative="1">
+      <w:start w:val="1"/>
+      <w:numFmt w:val="lowerRoman"/>
+      <w:lvlText w:val="%3."/>
+      <w:lvlJc w:val="right"/>
+      <w:pPr>
+        <w:ind w:left="2160" w:hanging="180"/>
+      </w:pPr>
+    </w:lvl>
+    <w:lvl w:ilvl="3" w:tplc="3809000F" w:tentative="1">
+      <w:start w:val="1"/>
+      <w:numFmt w:val="decimal"/>
+      <w:lvlText w:val="%4."/>
+      <w:lvlJc w:val="left"/>
+      <w:pPr>
+        <w:ind w:left="2880" w:hanging="360"/>
+      </w:pPr>
+    </w:lvl>
+    <w:lvl w:ilvl="4" w:tplc="38090019" w:tentative="1">
+      <w:start w:val="1"/>
+      <w:numFmt w:val="lowerLetter"/>
+      <w:lvlText w:val="%5."/>
+      <w:lvlJc w:val="left"/>
+      <w:pPr>
+        <w:ind w:left="3600" w:hanging="360"/>
+      </w:pPr>
+    </w:lvl>
+    <w:lvl w:ilvl="5" w:tplc="3809001B" w:tentative="1">
+      <w:start w:val="1"/>
+      <w:numFmt w:val="lowerRoman"/>
+      <w:lvlText w:val="%6."/>
+      <w:lvlJc w:val="right"/>
+      <w:pPr>
+        <w:ind w:left="4320" w:hanging="180"/>
+      </w:pPr>
+    </w:lvl>
+    <w:lvl w:ilvl="6" w:tplc="3809000F" w:tentative="1">
+      <w:start w:val="1"/>
+      <w:numFmt w:val="decimal"/>
+      <w:lvlText w:val="%7."/>
+      <w:lvlJc w:val="left"/>
+      <w:pPr>
+        <w:ind w:left="5040" w:hanging="360"/>
+      </w:pPr>
+    </w:lvl>
+    <w:lvl w:ilvl="7" w:tplc="38090019" w:tentative="1">
+      <w:start w:val="1"/>
+      <w:numFmt w:val="lowerLetter"/>
+      <w:lvlText w:val="%8."/>
+      <w:lvlJc w:val="left"/>
+      <w:pPr>
+        <w:ind w:left="5760" w:hanging="360"/>
+      </w:pPr>
+    </w:lvl>
+    <w:lvl w:ilvl="8" w:tplc="3809001B" w:tentative="1">
+      <w:start w:val="1"/>
+      <w:numFmt w:val="lowerRoman"/>
+      <w:lvlText w:val="%9."/>
+      <w:lvlJc w:val="right"/>
+      <w:pPr>
+        <w:ind w:left="6480" w:hanging="180"/>
+      </w:pPr>
+    </w:lvl>
+  </w:abstractNum>
+  <w:abstractNum w:abstractNumId="5" w15:restartNumberingAfterBreak="0">
     <w:nsid w:val="35F9439D"/>
     <w:multiLevelType w:val="hybridMultilevel"/>
     <w:tmpl w:val="F8CEA64C"/>
@@ -4267,7 +5083,7 @@
       </w:pPr>
     </w:lvl>
   </w:abstractNum>
-  <w:abstractNum w:abstractNumId="3" w15:restartNumberingAfterBreak="0">
+  <w:abstractNum w:abstractNumId="6" w15:restartNumberingAfterBreak="0">
     <w:nsid w:val="3C2F19ED"/>
     <w:multiLevelType w:val="hybridMultilevel"/>
     <w:tmpl w:val="B98CC164"/>
@@ -4383,7 +5199,96 @@
       </w:pPr>
     </w:lvl>
   </w:abstractNum>
-  <w:abstractNum w:abstractNumId="4" w15:restartNumberingAfterBreak="0">
+  <w:abstractNum w:abstractNumId="7" w15:restartNumberingAfterBreak="0">
+    <w:nsid w:val="44BB7259"/>
+    <w:multiLevelType w:val="hybridMultilevel"/>
+    <w:tmpl w:val="18062756"/>
+    <w:lvl w:ilvl="0" w:tplc="1930CCB0">
+      <w:start w:val="1"/>
+      <w:numFmt w:val="decimal"/>
+      <w:lvlText w:val="%1."/>
+      <w:lvlJc w:val="left"/>
+      <w:pPr>
+        <w:ind w:left="720" w:hanging="360"/>
+      </w:pPr>
+      <w:rPr>
+        <w:rFonts w:hint="default"/>
+      </w:rPr>
+    </w:lvl>
+    <w:lvl w:ilvl="1" w:tplc="38090019" w:tentative="1">
+      <w:start w:val="1"/>
+      <w:numFmt w:val="lowerLetter"/>
+      <w:lvlText w:val="%2."/>
+      <w:lvlJc w:val="left"/>
+      <w:pPr>
+        <w:ind w:left="1440" w:hanging="360"/>
+      </w:pPr>
+    </w:lvl>
+    <w:lvl w:ilvl="2" w:tplc="3809001B" w:tentative="1">
+      <w:start w:val="1"/>
+      <w:numFmt w:val="lowerRoman"/>
+      <w:lvlText w:val="%3."/>
+      <w:lvlJc w:val="right"/>
+      <w:pPr>
+        <w:ind w:left="2160" w:hanging="180"/>
+      </w:pPr>
+    </w:lvl>
+    <w:lvl w:ilvl="3" w:tplc="3809000F" w:tentative="1">
+      <w:start w:val="1"/>
+      <w:numFmt w:val="decimal"/>
+      <w:lvlText w:val="%4."/>
+      <w:lvlJc w:val="left"/>
+      <w:pPr>
+        <w:ind w:left="2880" w:hanging="360"/>
+      </w:pPr>
+    </w:lvl>
+    <w:lvl w:ilvl="4" w:tplc="38090019" w:tentative="1">
+      <w:start w:val="1"/>
+      <w:numFmt w:val="lowerLetter"/>
+      <w:lvlText w:val="%5."/>
+      <w:lvlJc w:val="left"/>
+      <w:pPr>
+        <w:ind w:left="3600" w:hanging="360"/>
+      </w:pPr>
+    </w:lvl>
+    <w:lvl w:ilvl="5" w:tplc="3809001B" w:tentative="1">
+      <w:start w:val="1"/>
+      <w:numFmt w:val="lowerRoman"/>
+      <w:lvlText w:val="%6."/>
+      <w:lvlJc w:val="right"/>
+      <w:pPr>
+        <w:ind w:left="4320" w:hanging="180"/>
+      </w:pPr>
+    </w:lvl>
+    <w:lvl w:ilvl="6" w:tplc="3809000F" w:tentative="1">
+      <w:start w:val="1"/>
+      <w:numFmt w:val="decimal"/>
+      <w:lvlText w:val="%7."/>
+      <w:lvlJc w:val="left"/>
+      <w:pPr>
+        <w:ind w:left="5040" w:hanging="360"/>
+      </w:pPr>
+    </w:lvl>
+    <w:lvl w:ilvl="7" w:tplc="38090019" w:tentative="1">
+      <w:start w:val="1"/>
+      <w:numFmt w:val="lowerLetter"/>
+      <w:lvlText w:val="%8."/>
+      <w:lvlJc w:val="left"/>
+      <w:pPr>
+        <w:ind w:left="5760" w:hanging="360"/>
+      </w:pPr>
+    </w:lvl>
+    <w:lvl w:ilvl="8" w:tplc="3809001B" w:tentative="1">
+      <w:start w:val="1"/>
+      <w:numFmt w:val="lowerRoman"/>
+      <w:lvlText w:val="%9."/>
+      <w:lvlJc w:val="right"/>
+      <w:pPr>
+        <w:ind w:left="6480" w:hanging="180"/>
+      </w:pPr>
+    </w:lvl>
+  </w:abstractNum>
+  <w:abstractNum w:abstractNumId="8" w15:restartNumberingAfterBreak="0">
     <w:nsid w:val="5547430A"/>
     <w:multiLevelType w:val="hybridMultilevel"/>
     <w:tmpl w:val="05923502"/>
@@ -4472,7 +5377,7 @@
       </w:pPr>
     </w:lvl>
   </w:abstractNum>
-  <w:abstractNum w:abstractNumId="5" w15:restartNumberingAfterBreak="0">
+  <w:abstractNum w:abstractNumId="9" w15:restartNumberingAfterBreak="0">
     <w:nsid w:val="5CD3612D"/>
     <w:multiLevelType w:val="hybridMultilevel"/>
     <w:tmpl w:val="9D229EBE"/>
@@ -4561,7 +5466,7 @@
       </w:pPr>
     </w:lvl>
   </w:abstractNum>
-  <w:abstractNum w:abstractNumId="6" w15:restartNumberingAfterBreak="0">
+  <w:abstractNum w:abstractNumId="10" w15:restartNumberingAfterBreak="0">
     <w:nsid w:val="64AB4C82"/>
     <w:multiLevelType w:val="hybridMultilevel"/>
     <w:tmpl w:val="2B247236"/>
@@ -4652,7 +5557,96 @@
       </w:pPr>
     </w:lvl>
   </w:abstractNum>
-  <w:abstractNum w:abstractNumId="7" w15:restartNumberingAfterBreak="0">
+  <w:abstractNum w:abstractNumId="11" w15:restartNumberingAfterBreak="0">
+    <w:nsid w:val="69B50549"/>
+    <w:multiLevelType w:val="hybridMultilevel"/>
+    <w:tmpl w:val="B9AA41E0"/>
+    <w:lvl w:ilvl="0" w:tplc="DAF69118">
+      <w:start w:val="1"/>
+      <w:numFmt w:val="decimal"/>
+      <w:lvlText w:val="%1."/>
+      <w:lvlJc w:val="left"/>
+      <w:pPr>
+        <w:ind w:left="502" w:hanging="360"/>
+      </w:pPr>
+      <w:rPr>
+        <w:rFonts w:hint="default"/>
+      </w:rPr>
+    </w:lvl>
+    <w:lvl w:ilvl="1" w:tplc="38090019" w:tentative="1">
+      <w:start w:val="1"/>
+      <w:numFmt w:val="lowerLetter"/>
+      <w:lvlText w:val="%2."/>
+      <w:lvlJc w:val="left"/>
+      <w:pPr>
+        <w:ind w:left="1222" w:hanging="360"/>
+      </w:pPr>
+    </w:lvl>
+    <w:lvl w:ilvl="2" w:tplc="3809001B" w:tentative="1">
+      <w:start w:val="1"/>
+      <w:numFmt w:val="lowerRoman"/>
+      <w:lvlText w:val="%3."/>
+      <w:lvlJc w:val="right"/>
+      <w:pPr>
+        <w:ind w:left="1942" w:hanging="180"/>
+      </w:pPr>
+    </w:lvl>
+    <w:lvl w:ilvl="3" w:tplc="3809000F" w:tentative="1">
+      <w:start w:val="1"/>
+      <w:numFmt w:val="decimal"/>
+      <w:lvlText w:val="%4."/>
+      <w:lvlJc w:val="left"/>
+      <w:pPr>
+        <w:ind w:left="2662" w:hanging="360"/>
+      </w:pPr>
+    </w:lvl>
+    <w:lvl w:ilvl="4" w:tplc="38090019" w:tentative="1">
+      <w:start w:val="1"/>
+      <w:numFmt w:val="lowerLetter"/>
+      <w:lvlText w:val="%5."/>
+      <w:lvlJc w:val="left"/>
+      <w:pPr>
+        <w:ind w:left="3382" w:hanging="360"/>
+      </w:pPr>
+    </w:lvl>
+    <w:lvl w:ilvl="5" w:tplc="3809001B" w:tentative="1">
+      <w:start w:val="1"/>
+      <w:numFmt w:val="lowerRoman"/>
+      <w:lvlText w:val="%6."/>
+      <w:lvlJc w:val="right"/>
+      <w:pPr>
+        <w:ind w:left="4102" w:hanging="180"/>
+      </w:pPr>
+    </w:lvl>
+    <w:lvl w:ilvl="6" w:tplc="3809000F" w:tentative="1">
+      <w:start w:val="1"/>
+      <w:numFmt w:val="decimal"/>
+      <w:lvlText w:val="%7."/>
+      <w:lvlJc w:val="left"/>
+      <w:pPr>
+        <w:ind w:left="4822" w:hanging="360"/>
+      </w:pPr>
+    </w:lvl>
+    <w:lvl w:ilvl="7" w:tplc="38090019" w:tentative="1">
+      <w:start w:val="1"/>
+      <w:numFmt w:val="lowerLetter"/>
+      <w:lvlText w:val="%8."/>
+      <w:lvlJc w:val="left"/>
+      <w:pPr>
+        <w:ind w:left="5542" w:hanging="360"/>
+      </w:pPr>
+    </w:lvl>
+    <w:lvl w:ilvl="8" w:tplc="3809001B" w:tentative="1">
+      <w:start w:val="1"/>
+      <w:numFmt w:val="lowerRoman"/>
+      <w:lvlText w:val="%9."/>
+      <w:lvlJc w:val="right"/>
+      <w:pPr>
+        <w:ind w:left="6262" w:hanging="180"/>
+      </w:pPr>
+    </w:lvl>
+  </w:abstractNum>
+  <w:abstractNum w:abstractNumId="12" w15:restartNumberingAfterBreak="0">
     <w:nsid w:val="715E753A"/>
     <w:multiLevelType w:val="hybridMultilevel"/>
     <w:tmpl w:val="62BC5B9C"/>
@@ -4741,7 +5735,7 @@
       </w:pPr>
     </w:lvl>
   </w:abstractNum>
-  <w:abstractNum w:abstractNumId="8" w15:restartNumberingAfterBreak="0">
+  <w:abstractNum w:abstractNumId="13" w15:restartNumberingAfterBreak="0">
     <w:nsid w:val="74327517"/>
     <w:multiLevelType w:val="hybridMultilevel"/>
     <w:tmpl w:val="A7A6FB92"/>
@@ -4831,31 +5825,46 @@
     </w:lvl>
   </w:abstractNum>
   <w:num w:numId="1" w16cid:durableId="460609688">
+    <w:abstractNumId w:val="6"/>
+  </w:num>
+  <w:num w:numId="2" w16cid:durableId="177738281">
+    <w:abstractNumId w:val="12"/>
+  </w:num>
+  <w:num w:numId="3" w16cid:durableId="1628507741">
+    <w:abstractNumId w:val="10"/>
+  </w:num>
+  <w:num w:numId="4" w16cid:durableId="1179615019">
+    <w:abstractNumId w:val="13"/>
+  </w:num>
+  <w:num w:numId="5" w16cid:durableId="544610001">
+    <w:abstractNumId w:val="8"/>
+  </w:num>
+  <w:num w:numId="6" w16cid:durableId="2006206411">
+    <w:abstractNumId w:val="5"/>
+  </w:num>
+  <w:num w:numId="7" w16cid:durableId="891236953">
+    <w:abstractNumId w:val="1"/>
+  </w:num>
+  <w:num w:numId="8" w16cid:durableId="801577092">
     <w:abstractNumId w:val="3"/>
   </w:num>
-  <w:num w:numId="2" w16cid:durableId="177738281">
+  <w:num w:numId="9" w16cid:durableId="1274434228">
+    <w:abstractNumId w:val="9"/>
+  </w:num>
+  <w:num w:numId="10" w16cid:durableId="793257678">
+    <w:abstractNumId w:val="0"/>
+  </w:num>
+  <w:num w:numId="11" w16cid:durableId="1716394552">
     <w:abstractNumId w:val="7"/>
   </w:num>
-  <w:num w:numId="3" w16cid:durableId="1628507741">
-    <w:abstractNumId w:val="6"/>
+  <w:num w:numId="12" w16cid:durableId="739794950">
+    <w:abstractNumId w:val="2"/>
   </w:num>
-  <w:num w:numId="4" w16cid:durableId="1179615019">
-    <w:abstractNumId w:val="8"/>
-  </w:num>
-  <w:num w:numId="5" w16cid:durableId="544610001">
+  <w:num w:numId="13" w16cid:durableId="1779987286">
     <w:abstractNumId w:val="4"/>
   </w:num>
-  <w:num w:numId="6" w16cid:durableId="2006206411">
-    <w:abstractNumId w:val="2"/>
-  </w:num>
-  <w:num w:numId="7" w16cid:durableId="891236953">
-    <w:abstractNumId w:val="0"/>
-  </w:num>
-  <w:num w:numId="8" w16cid:durableId="801577092">
-    <w:abstractNumId w:val="1"/>
-  </w:num>
-  <w:num w:numId="9" w16cid:durableId="1274434228">
-    <w:abstractNumId w:val="5"/>
+  <w:num w:numId="14" w16cid:durableId="1425418515">
+    <w:abstractNumId w:val="11"/>
   </w:num>
 </w:numbering>
 </file>

</xml_diff>

<commit_message>
fixing error pilihan dinas
</commit_message>
<xml_diff>
--- a/surat-kerja-praktek.docx
+++ b/surat-kerja-praktek.docx
@@ -892,108 +892,79 @@
         </w:rPr>
         <w:tab/>
       </w:r>
-      <w:proofErr w:type="spellStart"/>
       <w:r>
         <w:rPr>
           <w:rFonts w:ascii="Arial Narrow" w:hAnsi="Arial Narrow"/>
         </w:rPr>
         <w:t>Kepada</w:t>
       </w:r>
-      <w:proofErr w:type="spellEnd"/>
-    </w:p>
-    <w:p>
-      <w:pPr>
-        <w:rPr>
-          <w:rFonts w:ascii="Arial Narrow" w:hAnsi="Arial Narrow"/>
-        </w:rPr>
-      </w:pPr>
-      <w:r>
-        <w:rPr>
-          <w:rFonts w:ascii="Arial Narrow" w:hAnsi="Arial Narrow"/>
-        </w:rPr>
-        <w:tab/>
-      </w:r>
-      <w:r>
-        <w:rPr>
-          <w:rFonts w:ascii="Arial Narrow" w:hAnsi="Arial Narrow"/>
-        </w:rPr>
-        <w:tab/>
-      </w:r>
-      <w:r>
-        <w:rPr>
-          <w:rFonts w:ascii="Arial Narrow" w:hAnsi="Arial Narrow"/>
-        </w:rPr>
-        <w:tab/>
-      </w:r>
-      <w:r>
-        <w:rPr>
-          <w:rFonts w:ascii="Arial Narrow" w:hAnsi="Arial Narrow"/>
-        </w:rPr>
-        <w:tab/>
-      </w:r>
-      <w:r>
-        <w:rPr>
-          <w:rFonts w:ascii="Arial Narrow" w:hAnsi="Arial Narrow"/>
-        </w:rPr>
-        <w:tab/>
-      </w:r>
-      <w:r>
-        <w:rPr>
-          <w:rFonts w:ascii="Arial Narrow" w:hAnsi="Arial Narrow"/>
-        </w:rPr>
-        <w:tab/>
-      </w:r>
-      <w:r>
-        <w:rPr>
-          <w:rFonts w:ascii="Arial Narrow" w:hAnsi="Arial Narrow"/>
-        </w:rPr>
-        <w:tab/>
-      </w:r>
-      <w:r>
-        <w:rPr>
-          <w:rFonts w:ascii="Arial Narrow" w:hAnsi="Arial Narrow"/>
-        </w:rPr>
-        <w:tab/>
-      </w:r>
-      <w:r>
-        <w:rPr>
-          <w:rFonts w:ascii="Arial Narrow" w:hAnsi="Arial Narrow"/>
-        </w:rPr>
-        <w:tab/>
-      </w:r>
-      <w:r>
-        <w:rPr>
-          <w:rFonts w:ascii="Arial Narrow" w:hAnsi="Arial Narrow"/>
-        </w:rPr>
-        <w:tab/>
-      </w:r>
-      <w:proofErr w:type="spellStart"/>
-      <w:r>
-        <w:rPr>
-          <w:rFonts w:ascii="Arial Narrow" w:hAnsi="Arial Narrow"/>
-        </w:rPr>
-        <w:t>Yth</w:t>
-      </w:r>
-      <w:proofErr w:type="spellEnd"/>
-      <w:r>
-        <w:rPr>
-          <w:rFonts w:ascii="Arial Narrow" w:hAnsi="Arial Narrow"/>
-        </w:rPr>
-        <w:t xml:space="preserve">. </w:t>
-      </w:r>
-      <w:proofErr w:type="spellStart"/>
-      <w:r>
-        <w:rPr>
-          <w:rFonts w:ascii="Arial Narrow" w:hAnsi="Arial Narrow"/>
-        </w:rPr>
-        <w:t>Sdr</w:t>
-      </w:r>
-      <w:proofErr w:type="spellEnd"/>
-      <w:r>
-        <w:rPr>
-          <w:rFonts w:ascii="Arial Narrow" w:hAnsi="Arial Narrow"/>
-        </w:rPr>
-        <w:t xml:space="preserve">. </w:t>
+    </w:p>
+    <w:p>
+      <w:pPr>
+        <w:rPr>
+          <w:rFonts w:ascii="Arial Narrow" w:hAnsi="Arial Narrow"/>
+        </w:rPr>
+      </w:pPr>
+      <w:r>
+        <w:rPr>
+          <w:rFonts w:ascii="Arial Narrow" w:hAnsi="Arial Narrow"/>
+        </w:rPr>
+        <w:tab/>
+      </w:r>
+      <w:r>
+        <w:rPr>
+          <w:rFonts w:ascii="Arial Narrow" w:hAnsi="Arial Narrow"/>
+        </w:rPr>
+        <w:tab/>
+      </w:r>
+      <w:r>
+        <w:rPr>
+          <w:rFonts w:ascii="Arial Narrow" w:hAnsi="Arial Narrow"/>
+        </w:rPr>
+        <w:tab/>
+      </w:r>
+      <w:r>
+        <w:rPr>
+          <w:rFonts w:ascii="Arial Narrow" w:hAnsi="Arial Narrow"/>
+        </w:rPr>
+        <w:tab/>
+      </w:r>
+      <w:r>
+        <w:rPr>
+          <w:rFonts w:ascii="Arial Narrow" w:hAnsi="Arial Narrow"/>
+        </w:rPr>
+        <w:tab/>
+      </w:r>
+      <w:r>
+        <w:rPr>
+          <w:rFonts w:ascii="Arial Narrow" w:hAnsi="Arial Narrow"/>
+        </w:rPr>
+        <w:tab/>
+      </w:r>
+      <w:r>
+        <w:rPr>
+          <w:rFonts w:ascii="Arial Narrow" w:hAnsi="Arial Narrow"/>
+        </w:rPr>
+        <w:tab/>
+      </w:r>
+      <w:r>
+        <w:rPr>
+          <w:rFonts w:ascii="Arial Narrow" w:hAnsi="Arial Narrow"/>
+        </w:rPr>
+        <w:tab/>
+      </w:r>
+      <w:r>
+        <w:rPr>
+          <w:rFonts w:ascii="Arial Narrow" w:hAnsi="Arial Narrow"/>
+        </w:rPr>
+        <w:tab/>
+      </w:r>
+      <w:r>
+        <w:rPr>
+          <w:rFonts w:ascii="Arial Narrow" w:hAnsi="Arial Narrow"/>
+        </w:rPr>
+        <w:tab/>
+        <w:t xml:space="preserve">Yth. Sdr. </w:t>
       </w:r>
     </w:p>
     <w:p>
@@ -1563,142 +1534,14 @@
         </w:rPr>
         <w:t xml:space="preserve"> tentang </w:t>
       </w:r>
-      <w:proofErr w:type="spellStart"/>
-      <w:r>
-        <w:rPr>
-          <w:rFonts w:ascii="Arial Narrow" w:hAnsi="Arial Narrow"/>
-          <w:sz w:val="22"/>
-          <w:szCs w:val="22"/>
-        </w:rPr>
-        <w:t>Perubahan</w:t>
-      </w:r>
-      <w:proofErr w:type="spellEnd"/>
-      <w:r>
-        <w:rPr>
-          <w:rFonts w:ascii="Arial Narrow" w:hAnsi="Arial Narrow"/>
-          <w:sz w:val="22"/>
-          <w:szCs w:val="22"/>
-        </w:rPr>
-        <w:t xml:space="preserve"> </w:t>
-      </w:r>
-      <w:proofErr w:type="spellStart"/>
-      <w:r>
-        <w:rPr>
-          <w:rFonts w:ascii="Arial Narrow" w:hAnsi="Arial Narrow"/>
-          <w:sz w:val="22"/>
-          <w:szCs w:val="22"/>
-        </w:rPr>
-        <w:t>atas</w:t>
-      </w:r>
-      <w:proofErr w:type="spellEnd"/>
-      <w:r>
-        <w:rPr>
-          <w:rFonts w:ascii="Arial Narrow" w:hAnsi="Arial Narrow"/>
-          <w:sz w:val="22"/>
-          <w:szCs w:val="22"/>
-        </w:rPr>
-        <w:t xml:space="preserve"> </w:t>
-      </w:r>
-      <w:proofErr w:type="spellStart"/>
-      <w:r>
-        <w:rPr>
-          <w:rFonts w:ascii="Arial Narrow" w:hAnsi="Arial Narrow"/>
-          <w:sz w:val="22"/>
-          <w:szCs w:val="22"/>
-        </w:rPr>
-        <w:t>Peraturaan</w:t>
-      </w:r>
-      <w:proofErr w:type="spellEnd"/>
-      <w:r>
-        <w:rPr>
-          <w:rFonts w:ascii="Arial Narrow" w:hAnsi="Arial Narrow"/>
-          <w:sz w:val="22"/>
-          <w:szCs w:val="22"/>
-        </w:rPr>
-        <w:t xml:space="preserve"> Menteri </w:t>
-      </w:r>
-      <w:proofErr w:type="spellStart"/>
-      <w:r>
-        <w:rPr>
-          <w:rFonts w:ascii="Arial Narrow" w:hAnsi="Arial Narrow"/>
-          <w:sz w:val="22"/>
-          <w:szCs w:val="22"/>
-        </w:rPr>
-        <w:t>Dalam</w:t>
-      </w:r>
-      <w:proofErr w:type="spellEnd"/>
-      <w:r>
-        <w:rPr>
-          <w:rFonts w:ascii="Arial Narrow" w:hAnsi="Arial Narrow"/>
-          <w:sz w:val="22"/>
-          <w:szCs w:val="22"/>
-        </w:rPr>
-        <w:t xml:space="preserve"> Negeri </w:t>
-      </w:r>
-      <w:proofErr w:type="spellStart"/>
-      <w:r>
-        <w:rPr>
-          <w:rFonts w:ascii="Arial Narrow" w:hAnsi="Arial Narrow"/>
-          <w:sz w:val="22"/>
-          <w:szCs w:val="22"/>
-        </w:rPr>
-        <w:t>Nomor</w:t>
-      </w:r>
-      <w:proofErr w:type="spellEnd"/>
-      <w:r>
-        <w:rPr>
-          <w:rFonts w:ascii="Arial Narrow" w:hAnsi="Arial Narrow"/>
-          <w:sz w:val="22"/>
-          <w:szCs w:val="22"/>
-        </w:rPr>
-        <w:t xml:space="preserve"> 64 </w:t>
-      </w:r>
-      <w:proofErr w:type="spellStart"/>
-      <w:r>
-        <w:rPr>
-          <w:rFonts w:ascii="Arial Narrow" w:hAnsi="Arial Narrow"/>
-          <w:sz w:val="22"/>
-          <w:szCs w:val="22"/>
-        </w:rPr>
-        <w:t>Tahun</w:t>
-      </w:r>
-      <w:proofErr w:type="spellEnd"/>
-      <w:r>
-        <w:rPr>
-          <w:rFonts w:ascii="Arial Narrow" w:hAnsi="Arial Narrow"/>
-          <w:sz w:val="22"/>
-          <w:szCs w:val="22"/>
-        </w:rPr>
-        <w:t xml:space="preserve"> 2011 </w:t>
-      </w:r>
-      <w:proofErr w:type="spellStart"/>
-      <w:r>
-        <w:rPr>
-          <w:rFonts w:ascii="Arial Narrow" w:hAnsi="Arial Narrow"/>
-          <w:sz w:val="22"/>
-          <w:szCs w:val="22"/>
-        </w:rPr>
-        <w:t>tentang</w:t>
-      </w:r>
-      <w:proofErr w:type="spellEnd"/>
-      <w:r>
-        <w:rPr>
-          <w:rFonts w:ascii="Arial Narrow" w:hAnsi="Arial Narrow"/>
-          <w:sz w:val="22"/>
-          <w:szCs w:val="22"/>
-        </w:rPr>
-        <w:t xml:space="preserve"> </w:t>
-      </w:r>
-      <w:proofErr w:type="spellStart"/>
-      <w:r>
-        <w:rPr>
-          <w:rFonts w:ascii="Arial Narrow" w:hAnsi="Arial Narrow"/>
-          <w:sz w:val="22"/>
-          <w:szCs w:val="22"/>
-        </w:rPr>
-        <w:t>Pedoman</w:t>
-      </w:r>
-      <w:proofErr w:type="spellEnd"/>
+      <w:r>
+        <w:rPr>
+          <w:rFonts w:ascii="Arial Narrow" w:hAnsi="Arial Narrow"/>
+          <w:sz w:val="22"/>
+          <w:szCs w:val="22"/>
+        </w:rPr>
+        <w:t>Perubahan atas Peraturaan Menteri Dalam Negeri Nomor 64 Tahun 2011 tentang Pedoman</w:t>
+      </w:r>
       <w:r>
         <w:rPr>
           <w:rFonts w:ascii="Arial Narrow" w:hAnsi="Arial Narrow"/>
@@ -1797,34 +1640,14 @@
         </w:rPr>
         <w:t xml:space="preserve"> </w:t>
       </w:r>
-      <w:proofErr w:type="spellStart"/>
-      <w:r>
-        <w:rPr>
-          <w:rFonts w:ascii="Arial Narrow" w:hAnsi="Arial Narrow"/>
-          <w:sz w:val="22"/>
-          <w:szCs w:val="22"/>
-        </w:rPr>
-        <w:t>Dekan</w:t>
-      </w:r>
-      <w:proofErr w:type="spellEnd"/>
-      <w:r>
-        <w:rPr>
-          <w:rFonts w:ascii="Arial Narrow" w:hAnsi="Arial Narrow"/>
-          <w:sz w:val="22"/>
-          <w:szCs w:val="22"/>
-        </w:rPr>
-        <w:t xml:space="preserve"> universitas </w:t>
-      </w:r>
-      <w:proofErr w:type="spellStart"/>
-      <w:r>
-        <w:rPr>
-          <w:rFonts w:ascii="Arial Narrow" w:hAnsi="Arial Narrow"/>
-          <w:sz w:val="22"/>
-          <w:szCs w:val="22"/>
-        </w:rPr>
-        <w:t>kadiri</w:t>
-      </w:r>
-      <w:proofErr w:type="spellEnd"/>
+      <w:r>
+        <w:rPr>
+          <w:rFonts w:ascii="Arial Narrow" w:hAnsi="Arial Narrow"/>
+          <w:sz w:val="22"/>
+          <w:szCs w:val="22"/>
+        </w:rPr>
+        <w:t>Dekan universitas kadiri</w:t>
+      </w:r>
       <w:r>
         <w:rPr>
           <w:rFonts w:ascii="Arial Narrow" w:hAnsi="Arial Narrow"/>
@@ -1876,25 +1699,7 @@
           <w:sz w:val="22"/>
           <w:szCs w:val="22"/>
         </w:rPr>
-        <w:t xml:space="preserve">05 </w:t>
-      </w:r>
-      <w:proofErr w:type="spellStart"/>
-      <w:r>
-        <w:rPr>
-          <w:rFonts w:ascii="Arial Narrow" w:hAnsi="Arial Narrow"/>
-          <w:sz w:val="22"/>
-          <w:szCs w:val="22"/>
-        </w:rPr>
-        <w:t>Juli</w:t>
-      </w:r>
-      <w:proofErr w:type="spellEnd"/>
-      <w:r>
-        <w:rPr>
-          <w:rFonts w:ascii="Arial Narrow" w:hAnsi="Arial Narrow"/>
-          <w:sz w:val="22"/>
-          <w:szCs w:val="22"/>
-        </w:rPr>
-        <w:t xml:space="preserve"> 2022</w:t>
+        <w:t>05 Juli 2022</w:t>
       </w:r>
       <w:r>
         <w:rPr>
@@ -1999,52 +1804,14 @@
         </w:rPr>
         <w:t xml:space="preserve">Perihal </w:t>
       </w:r>
-      <w:proofErr w:type="spellStart"/>
-      <w:r>
-        <w:rPr>
-          <w:rFonts w:ascii="Arial Narrow" w:hAnsi="Arial Narrow"/>
-          <w:sz w:val="22"/>
-          <w:szCs w:val="22"/>
-        </w:rPr>
-        <w:t>Permohonan</w:t>
-      </w:r>
-      <w:proofErr w:type="spellEnd"/>
-      <w:r>
-        <w:rPr>
-          <w:rFonts w:ascii="Arial Narrow" w:hAnsi="Arial Narrow"/>
-          <w:sz w:val="22"/>
-          <w:szCs w:val="22"/>
-        </w:rPr>
-        <w:t xml:space="preserve"> </w:t>
-      </w:r>
-      <w:proofErr w:type="spellStart"/>
-      <w:r>
-        <w:rPr>
-          <w:rFonts w:ascii="Arial Narrow" w:hAnsi="Arial Narrow"/>
-          <w:sz w:val="22"/>
-          <w:szCs w:val="22"/>
-        </w:rPr>
-        <w:t>ijin</w:t>
-      </w:r>
-      <w:proofErr w:type="spellEnd"/>
-      <w:r>
-        <w:rPr>
-          <w:rFonts w:ascii="Arial Narrow" w:hAnsi="Arial Narrow"/>
-          <w:sz w:val="22"/>
-          <w:szCs w:val="22"/>
-        </w:rPr>
-        <w:t xml:space="preserve"> </w:t>
-      </w:r>
-      <w:proofErr w:type="spellStart"/>
-      <w:r>
-        <w:rPr>
-          <w:rFonts w:ascii="Arial Narrow" w:hAnsi="Arial Narrow"/>
-          <w:sz w:val="22"/>
-          <w:szCs w:val="22"/>
-        </w:rPr>
-        <w:t>penelitian</w:t>
-      </w:r>
-      <w:proofErr w:type="spellEnd"/>
+      <w:r>
+        <w:rPr>
+          <w:rFonts w:ascii="Arial Narrow" w:hAnsi="Arial Narrow"/>
+          <w:sz w:val="22"/>
+          <w:szCs w:val="22"/>
+        </w:rPr>
+        <w:t>Permohonan ijin penelitian</w:t>
+      </w:r>
     </w:p>
     <w:p>
       <w:pPr>
@@ -2526,7 +2293,7 @@
           <w:sz w:val="22"/>
           <w:szCs w:val="22"/>
         </w:rPr>
-        <w:t>Diskominfo </w:t>
+        <w:t>Diskominfo</w:t>
       </w:r>
     </w:p>
     <w:p>
@@ -2643,7 +2410,7 @@
           <w:sz w:val="22"/>
           <w:szCs w:val="22"/>
         </w:rPr>
-        <w:t>1</w:t>
+        <w:t>2</w:t>
       </w:r>
     </w:p>
     <w:p>
@@ -3142,25 +2909,7 @@
                                 <w:sz w:val="22"/>
                                 <w:szCs w:val="22"/>
                               </w:rPr>
-                              <w:t xml:space="preserve">08 </w:t>
-                            </w:r>
-                            <w:proofErr w:type="spellStart"/>
-                            <w:r>
-                              <w:rPr>
-                                <w:rFonts w:ascii="Arial Narrow" w:hAnsi="Arial Narrow"/>
-                                <w:sz w:val="22"/>
-                                <w:szCs w:val="22"/>
-                              </w:rPr>
-                              <w:t>Juli</w:t>
-                            </w:r>
-                            <w:proofErr w:type="spellEnd"/>
-                            <w:r>
-                              <w:rPr>
-                                <w:rFonts w:ascii="Arial Narrow" w:hAnsi="Arial Narrow"/>
-                                <w:sz w:val="22"/>
-                                <w:szCs w:val="22"/>
-                              </w:rPr>
-                              <w:t xml:space="preserve"> 2022</w:t>
+                              <w:t>08 Juli 2022</w:t>
                             </w:r>
                             <w:r>
                               <w:rPr>
@@ -3343,38 +3092,8 @@
                                 <w:sz w:val="22"/>
                                 <w:szCs w:val="22"/>
                               </w:rPr>
-                              <w:t xml:space="preserve">Imam </w:t>
+                              <w:t>Imam Ashari, S.Sos</w:t>
                             </w:r>
-                            <w:proofErr w:type="spellStart"/>
-                            <w:r>
-                              <w:rPr>
-                                <w:rFonts w:ascii="Arial Narrow" w:hAnsi="Arial Narrow"/>
-                                <w:sz w:val="22"/>
-                                <w:szCs w:val="22"/>
-                              </w:rPr>
-                              <w:t>Ashari</w:t>
-                            </w:r>
-                            <w:proofErr w:type="spellEnd"/>
-                            <w:r>
-                              <w:rPr>
-                                <w:rFonts w:ascii="Arial Narrow" w:hAnsi="Arial Narrow"/>
-                                <w:sz w:val="22"/>
-                                <w:szCs w:val="22"/>
-                              </w:rPr>
-                              <w:t xml:space="preserve">, </w:t>
-                            </w:r>
-                            <w:proofErr w:type="spellStart"/>
-                            <w:proofErr w:type="gramStart"/>
-                            <w:r>
-                              <w:rPr>
-                                <w:rFonts w:ascii="Arial Narrow" w:hAnsi="Arial Narrow"/>
-                                <w:sz w:val="22"/>
-                                <w:szCs w:val="22"/>
-                              </w:rPr>
-                              <w:t>S.Sos</w:t>
-                            </w:r>
-                            <w:proofErr w:type="spellEnd"/>
-                            <w:proofErr w:type="gramEnd"/>
                           </w:p>
                           <w:p>
                             <w:pPr>
@@ -3507,25 +3226,7 @@
                           <w:sz w:val="22"/>
                           <w:szCs w:val="22"/>
                         </w:rPr>
-                        <w:t xml:space="preserve">08 </w:t>
-                      </w:r>
-                      <w:proofErr w:type="spellStart"/>
-                      <w:r>
-                        <w:rPr>
-                          <w:rFonts w:ascii="Arial Narrow" w:hAnsi="Arial Narrow"/>
-                          <w:sz w:val="22"/>
-                          <w:szCs w:val="22"/>
-                        </w:rPr>
-                        <w:t>Juli</w:t>
-                      </w:r>
-                      <w:proofErr w:type="spellEnd"/>
-                      <w:r>
-                        <w:rPr>
-                          <w:rFonts w:ascii="Arial Narrow" w:hAnsi="Arial Narrow"/>
-                          <w:sz w:val="22"/>
-                          <w:szCs w:val="22"/>
-                        </w:rPr>
-                        <w:t xml:space="preserve"> 2022</w:t>
+                        <w:t>08 Juli 2022</w:t>
                       </w:r>
                       <w:r>
                         <w:rPr>
@@ -3708,38 +3409,8 @@
                           <w:sz w:val="22"/>
                           <w:szCs w:val="22"/>
                         </w:rPr>
-                        <w:t xml:space="preserve">Imam </w:t>
+                        <w:t>Imam Ashari, S.Sos</w:t>
                       </w:r>
-                      <w:proofErr w:type="spellStart"/>
-                      <w:r>
-                        <w:rPr>
-                          <w:rFonts w:ascii="Arial Narrow" w:hAnsi="Arial Narrow"/>
-                          <w:sz w:val="22"/>
-                          <w:szCs w:val="22"/>
-                        </w:rPr>
-                        <w:t>Ashari</w:t>
-                      </w:r>
-                      <w:proofErr w:type="spellEnd"/>
-                      <w:r>
-                        <w:rPr>
-                          <w:rFonts w:ascii="Arial Narrow" w:hAnsi="Arial Narrow"/>
-                          <w:sz w:val="22"/>
-                          <w:szCs w:val="22"/>
-                        </w:rPr>
-                        <w:t xml:space="preserve">, </w:t>
-                      </w:r>
-                      <w:proofErr w:type="spellStart"/>
-                      <w:proofErr w:type="gramStart"/>
-                      <w:r>
-                        <w:rPr>
-                          <w:rFonts w:ascii="Arial Narrow" w:hAnsi="Arial Narrow"/>
-                          <w:sz w:val="22"/>
-                          <w:szCs w:val="22"/>
-                        </w:rPr>
-                        <w:t>S.Sos</w:t>
-                      </w:r>
-                      <w:proofErr w:type="spellEnd"/>
-                      <w:proofErr w:type="gramEnd"/>
                     </w:p>
                     <w:p>
                       <w:pPr>
@@ -3902,61 +3573,7 @@
           <w:u w:val="single"/>
           <w:lang w:val="sv-SE"/>
         </w:rPr>
-        <w:t>
-                                        Pilihan Dinas
-                                                                                Sekretariat Daerah;
-                                                                                Sekretariat Dewan Perwakilan Rakyat Daerah;
-                                                                                Inspektorat Daerah;
-                                                                                Dinas Pendidikan;
-                                                                                Dinas Kependudukan dan Pencatatan Sipil;
-                                                                                Dinas Pariwisata, Kepemudaan, Olah Raga dan Kebudayaan;
-                                                                                Dinas Kesehatan;
-                                                                                Dinas Sosial, Pemberdayaan Perempuan dan Perlindungan Anak;
-                                                                                Dinas Pengendalian Penduduk dan Keluarga Berencana;
-                                                                                Dinas Pemberdayaan Masyarakat dan Desa;
-                                                                                Dinas Penanaman Modal dan Pelayanan Terpadu Satu Pintu;
-                                                                                Dinas Perindustrian dan Perdagangan;
-                                                                                Dinas Tenaga Kerja;
-                                                                                Dinas Komunikasi dan Informatika;
-                                                                                Dinas Pekerjaan Umum dan Penataan Ruang;
-                                                                                Dinas Perhubungan;
-                                                                                Dinas Perumahan Rakyat, Kawasan Permukiman dan Pertanahan;
-                                                                                Dinas Lingkungan Hidup;
-                                                                                Dinas Pertanian;
-                                                                                Dinas Ketahanan Pangan dan Perikanan;
-                                                                                Dinas Kearsipan dan Perpustakaan;
-                                                                                Satuan Polisi Pamong Praja;
-                                                                                Badan Perencanaan Pembangunan Daerah;
-                                                                                Badan Pengelola Keuangan dan Aset Daerah;
-                                                                                Badan Pendapatan Daerah;
-                                                                                Badan Kepegawaian Daerah;
-                                                                                Badan Penanggulangan Bencana Daerah;
-                                                                                Kantor Kesatuan Bangsa, Politik dan Perlindungan Masyarakat Daerah;
-                                                                                RSUD Nganjuk;
-                                                                                RSUD Kertosono;
-                                                                                Kecamatan Nganjuk;
-                                                                                Kecamatan Bagor;
-                                                                                Kecamatan Rejoso;
-                                                                                Kecamatan Sukomoro;
-                                                                                Kecamatan Pace;
-                                                                                Kecamatan Tanjunganom;
-                                                                                Kecamatan Kertosono;
-                                                                                Kecamatan Prambon;
-                                                                                Kecamatan Berbek;
-                                                                                Kecamatan Loceret;
-                                                                                Kecamatan Ngronggot;
-                                                                                Kecamatan Lengkong;
-                                                                                Kecamatan Patianrowo;
-                                                                                Kecamatan Gondang;
-                                                                                Kecamatan Baron;
-                                                                                Kecamatan Wilangan;
-                                                                                Kecamatan Ngluyu;
-                                                                                Kecamatan Ngetos;
-                                                                                Kecamatan Sawahan;
-                                                                                Kecamatan Jatikalen;
-                                                                                Dinas Koperasi dan Usaha Mikro;
-                                                                                Dinas Pemadam Kebakaran;
-                                                                            </w:t>
+        <w:t>Dinas Kependudukan dan Pencatatan Sipil</w:t>
       </w:r>
     </w:p>
     <w:p>
@@ -4053,9 +3670,17 @@
           <w:rFonts w:ascii="Arial Narrow" w:hAnsi="Arial Narrow"/>
           <w:sz w:val="22"/>
           <w:szCs w:val="22"/>
-          <w:lang w:val="id-ID"/>
-        </w:rPr>
-        <w:t>2.</w:t>
+        </w:rPr>
+        <w:t>2</w:t>
+      </w:r>
+      <w:r>
+        <w:rPr>
+          <w:rFonts w:ascii="Arial Narrow" w:hAnsi="Arial Narrow"/>
+          <w:sz w:val="22"/>
+          <w:szCs w:val="22"/>
+          <w:lang w:val="id-ID"/>
+        </w:rPr>
+        <w:t>.</w:t>
       </w:r>
       <w:r>
         <w:rPr>
@@ -4107,184 +3732,75 @@
           <w:sz w:val="22"/>
           <w:szCs w:val="22"/>
         </w:rPr>
-        <w:t>
-                            Pilihan Dinas
-                                                        Sekretariat Daerah;
-                                                        Sekretariat Dewan Perwakilan Rakyat Daerah;
-                                                        Inspektorat Daerah;
-                                                        Dinas Pendidikan;
-                                                        Dinas Kependudukan dan Pencatatan Sipil;
-                                                        Dinas Pariwisata, Kepemudaan, Olah Raga dan Kebudayaan;
-                                                        Dinas Kesehatan;
-                                                        Dinas Sosial, Pemberdayaan Perempuan dan Perlindungan Anak;
-                                                        Dinas Pengendalian Penduduk dan Keluarga Berencana;
-                                                        Dinas Pemberdayaan Masyarakat dan Desa;
-                                                        Dinas Penanaman Modal dan Pelayanan Terpadu Satu Pintu;
-                                                        Dinas Perindustrian dan Perdagangan;
-                                                        Dinas Tenaga Kerja;
-                                                        Dinas Komunikasi dan Informatika;
-                                                        Dinas Pekerjaan Umum dan Penataan Ruang;
-                                                        Dinas Perhubungan;
-                                                        Dinas Perumahan Rakyat, Kawasan Permukiman dan Pertanahan;
-                                                        Dinas Lingkungan Hidup;
-                                                        Dinas Pertanian;
-                                                        Dinas Ketahanan Pangan dan Perikanan;
-                                                        Dinas Kearsipan dan Perpustakaan;
-                                                        Satuan Polisi Pamong Praja;
-                                                        Badan Perencanaan Pembangunan Daerah;
-                                                        Badan Pengelola Keuangan dan Aset Daerah;
-                                                        Badan Pendapatan Daerah;
-                                                        Badan Kepegawaian Daerah;
-                                                        Badan Penanggulangan Bencana Daerah;
-                                                        Kantor Kesatuan Bangsa, Politik dan Perlindungan Masyarakat Daerah;
-                                                        RSUD Nganjuk;
-                                                        RSUD Kertosono;
-                                                        Kecamatan Nganjuk;
-                                                        Kecamatan Bagor;
-                                                        Kecamatan Rejoso;
-                                                        Kecamatan Sukomoro;
-                                                        Kecamatan Pace;
-                                                        Kecamatan Tanjunganom;
-                                                        Kecamatan Kertosono;
-                                                        Kecamatan Prambon;
-                                                        Kecamatan Berbek;
-                                                        Kecamatan Loceret;
-                                                        Kecamatan Ngronggot;
-                                                        Kecamatan Lengkong;
-                                                        Kecamatan Patianrowo;
-                                                        Kecamatan Gondang;
-                                                        Kecamatan Baron;
-                                                        Kecamatan Wilangan;
-                                                        Kecamatan Ngluyu;
-                                                        Kecamatan Ngetos;
-                                                        Kecamatan Sawahan;
-                                                        Kecamatan Jatikalen;
-                                                        Dinas Koperasi dan Usaha Mikro;
-                                                        Dinas Pemadam Kebakaran;
-                                                    </w:t>
-      </w:r>
-    </w:p>
-    <w:p>
-      <w:pPr>
-        <w:rPr>
-          <w:rFonts w:ascii="Arial Narrow" w:hAnsi="Arial Narrow"/>
-          <w:sz w:val="22"/>
-          <w:szCs w:val="22"/>
-        </w:rPr>
-      </w:pPr>
-      <w:r>
-        <w:rPr>
-          <w:rFonts w:ascii="Arial Narrow" w:hAnsi="Arial Narrow"/>
-          <w:sz w:val="22"/>
-          <w:szCs w:val="22"/>
-        </w:rPr>
-        <w:t>4. 
-                            Pilihan Dinas
-                                                        Sekretariat Daerah;
-                                                        Sekretariat Dewan Perwakilan Rakyat Daerah;
-                                                        Inspektorat Daerah;
-                                                        Dinas Pendidikan;
-                                                        Dinas Kependudukan dan Pencatatan Sipil;
-                                                        Dinas Pariwisata, Kepemudaan, Olah Raga dan Kebudayaan;
-                                                        Dinas Kesehatan;
-                                                        Dinas Sosial, Pemberdayaan Perempuan dan Perlindungan Anak;
-                                                        Dinas Pengendalian Penduduk dan Keluarga Berencana;
-                                                        Dinas Pemberdayaan Masyarakat dan Desa;
-                                                        Dinas Penanaman Modal dan Pelayanan Terpadu Satu Pintu;
-                                                        Dinas Perindustrian dan Perdagangan;
-                                                        Dinas Tenaga Kerja;
-                                                        Dinas Komunikasi dan Informatika;
-                                                        Dinas Pekerjaan Umum dan Penataan Ruang;
-                                                        Dinas Perhubungan;
-                                                        Dinas Perumahan Rakyat, Kawasan Permukiman dan Pertanahan;
-                                                        Dinas Lingkungan Hidup;
-                                                        Dinas Pertanian;
-                                                        Dinas Ketahanan Pangan dan Perikanan;
-                                                        Dinas Kearsipan dan Perpustakaan;
-                                                        Satuan Polisi Pamong Praja;
-                                                        Badan Perencanaan Pembangunan Daerah;
-                                                        Badan Pengelola Keuangan dan Aset Daerah;
-                                                        Badan Pendapatan Daerah;
-                                                        Badan Kepegawaian Daerah;
-                                                        Badan Penanggulangan Bencana Daerah;
-                                                        Kantor Kesatuan Bangsa, Politik dan Perlindungan Masyarakat Daerah;
-                                                        RSUD Nganjuk;
-                                                        RSUD Kertosono;
-                                                        Kecamatan Nganjuk;
-                                                        Kecamatan Bagor;
-                                                        Kecamatan Rejoso;
-                                                        Kecamatan Sukomoro;
-                                                        Kecamatan Pace;
-                                                        Kecamatan Tanjunganom;
-                                                        Kecamatan Kertosono;
-                                                        Kecamatan Prambon;
-                                                        Kecamatan Berbek;
-                                                        Kecamatan Loceret;
-                                                        Kecamatan Ngronggot;
-                                                        Kecamatan Lengkong;
-                                                        Kecamatan Patianrowo;
-                                                        Kecamatan Gondang;
-                                                        Kecamatan Baron;
-                                                        Kecamatan Wilangan;
-                                                        Kecamatan Ngluyu;
-                                                        Kecamatan Ngetos;
-                                                        Kecamatan Sawahan;
-                                                        Kecamatan Jatikalen;
-                                                        Dinas Koperasi dan Usaha Mikro;
-                                                        Dinas Pemadam Kebakaran;
-                                                    </w:t>
-      </w:r>
-    </w:p>
-    <w:p>
-      <w:pPr>
-        <w:rPr>
-          <w:rFonts w:ascii="Arial Narrow" w:hAnsi="Arial Narrow"/>
-          <w:sz w:val="22"/>
-          <w:szCs w:val="22"/>
-        </w:rPr>
-      </w:pPr>
-      <w:r>
-        <w:rPr>
-          <w:rFonts w:ascii="Arial Narrow" w:hAnsi="Arial Narrow"/>
-          <w:sz w:val="22"/>
-          <w:szCs w:val="22"/>
-        </w:rPr>
-        <w:t xml:space="preserve">5. </w:t>
-      </w:r>
-      <w:proofErr w:type="gramStart"/>
-      <w:r>
-        <w:rPr>
-          <w:rFonts w:ascii="Arial Narrow" w:hAnsi="Arial Narrow"/>
-          <w:sz w:val="22"/>
-          <w:szCs w:val="22"/>
-        </w:rPr>
-        <w:t>${ id_dinas4}</w:t>
-      </w:r>
-    </w:p>
-    <w:p>
-      <w:pPr>
-        <w:rPr>
-          <w:rFonts w:ascii="Arial Narrow" w:hAnsi="Arial Narrow"/>
-          <w:sz w:val="22"/>
-          <w:szCs w:val="22"/>
-        </w:rPr>
-      </w:pPr>
-      <w:r>
-        <w:rPr>
-          <w:rFonts w:ascii="Arial Narrow" w:hAnsi="Arial Narrow"/>
-          <w:sz w:val="22"/>
-          <w:szCs w:val="22"/>
-        </w:rPr>
-        <w:t xml:space="preserve">6. </w:t>
-      </w:r>
-      <w:proofErr w:type="gramStart"/>
-      <w:r>
-        <w:rPr>
-          <w:rFonts w:ascii="Arial Narrow" w:hAnsi="Arial Narrow"/>
-          <w:sz w:val="22"/>
-          <w:szCs w:val="22"/>
-        </w:rPr>
-        <w:t>${ id_dinas5}</w:t>
+        <w:t>Dinas Lingkungan Hidup</w:t>
+      </w:r>
+    </w:p>
+    <w:p>
+      <w:pPr>
+        <w:rPr>
+          <w:rFonts w:ascii="Arial Narrow" w:hAnsi="Arial Narrow"/>
+          <w:sz w:val="22"/>
+          <w:szCs w:val="22"/>
+        </w:rPr>
+      </w:pPr>
+      <w:r>
+        <w:rPr>
+          <w:rFonts w:ascii="Arial Narrow" w:hAnsi="Arial Narrow"/>
+          <w:sz w:val="22"/>
+          <w:szCs w:val="22"/>
+        </w:rPr>
+        <w:t>4. Dinas Perumahan Rakyat, Kawasan Permukiman dan Pertanahan</w:t>
+      </w:r>
+    </w:p>
+    <w:p>
+      <w:pPr>
+        <w:rPr>
+          <w:rFonts w:ascii="Arial Narrow" w:hAnsi="Arial Narrow"/>
+          <w:sz w:val="22"/>
+          <w:szCs w:val="22"/>
+        </w:rPr>
+      </w:pPr>
+      <w:r>
+        <w:rPr>
+          <w:rFonts w:ascii="Arial Narrow" w:hAnsi="Arial Narrow"/>
+          <w:sz w:val="22"/>
+          <w:szCs w:val="22"/>
+        </w:rPr>
+        <w:t>5. Dinas Pekerjaan Umum dan Penataan Ruang</w:t>
+      </w:r>
+    </w:p>
+    <w:p>
+      <w:pPr>
+        <w:rPr>
+          <w:rFonts w:ascii="Arial Narrow" w:hAnsi="Arial Narrow"/>
+          <w:sz w:val="22"/>
+          <w:szCs w:val="22"/>
+        </w:rPr>
+      </w:pPr>
+      <w:r>
+        <w:rPr>
+          <w:rFonts w:ascii="Arial Narrow" w:hAnsi="Arial Narrow"/>
+          <w:sz w:val="22"/>
+          <w:szCs w:val="22"/>
+        </w:rPr>
+        <w:t>6. Dinas Perindustrian dan Perdagangan</w:t>
+      </w:r>
+    </w:p>
+    <w:p>
+      <w:pPr>
+        <w:rPr>
+          <w:rFonts w:ascii="Arial Narrow" w:hAnsi="Arial Narrow"/>
+          <w:sz w:val="22"/>
+          <w:szCs w:val="22"/>
+        </w:rPr>
+      </w:pPr>
+      <w:r>
+        <w:rPr>
+          <w:rFonts w:ascii="Arial Narrow" w:hAnsi="Arial Narrow"/>
+          <w:sz w:val="22"/>
+          <w:szCs w:val="22"/>
+        </w:rPr>
+        <w:t>7. Dinas Sosial, Pemberdayaan Perempuan dan Perlindungan Anak</w:t>
       </w:r>
     </w:p>
     <w:p>

</xml_diff>